<commit_message>
Updated template. Works better. Also updated the setup doc
</commit_message>
<xml_diff>
--- a/setup.docx
+++ b/setup.docx
@@ -232,27 +232,7 @@
           <w:sz w:val="22"/>
           <w:szCs w:val="22"/>
         </w:rPr>
-        <w:t xml:space="preserve">NVM allows you to switch between different versions of Node (when you download an existing project from </w:t>
-      </w:r>
-      <w:proofErr w:type="spellStart"/>
-      <w:r>
-        <w:rPr>
-          <w:rFonts w:ascii="Arial" w:hAnsi="Arial" w:cs="Arial"/>
-          <w:color w:val="000000"/>
-          <w:sz w:val="22"/>
-          <w:szCs w:val="22"/>
-        </w:rPr>
-        <w:t>Git</w:t>
-      </w:r>
-      <w:proofErr w:type="spellEnd"/>
-      <w:r>
-        <w:rPr>
-          <w:rFonts w:ascii="Arial" w:hAnsi="Arial" w:cs="Arial"/>
-          <w:color w:val="000000"/>
-          <w:sz w:val="22"/>
-          <w:szCs w:val="22"/>
-        </w:rPr>
-        <w:t xml:space="preserve"> it may use a different version of node than what you have on your machine).</w:t>
+        <w:t>NVM allows you to switch between different versions of Node (when you download an existing project from Git it may use a different version of node than what you have on your machine).</w:t>
       </w:r>
     </w:p>
     <w:p>
@@ -302,7 +282,6 @@
         </w:rPr>
         <w:t xml:space="preserve">In Terminal paste in this command: </w:t>
       </w:r>
-      <w:proofErr w:type="spellStart"/>
       <w:r>
         <w:rPr>
           <w:rFonts w:ascii="Consolas" w:hAnsi="Consolas" w:cs="Arial"/>
@@ -311,40 +290,7 @@
           <w:szCs w:val="20"/>
           <w:shd w:val="clear" w:color="auto" w:fill="F6F8FA"/>
         </w:rPr>
-        <w:t>sudo</w:t>
-      </w:r>
-      <w:proofErr w:type="spellEnd"/>
-      <w:r>
-        <w:rPr>
-          <w:rFonts w:ascii="Consolas" w:hAnsi="Consolas" w:cs="Arial"/>
-          <w:color w:val="24292E"/>
-          <w:sz w:val="20"/>
-          <w:szCs w:val="20"/>
-          <w:shd w:val="clear" w:color="auto" w:fill="F6F8FA"/>
-        </w:rPr>
-        <w:t xml:space="preserve"> </w:t>
-      </w:r>
-      <w:proofErr w:type="spellStart"/>
-      <w:r>
-        <w:rPr>
-          <w:rFonts w:ascii="Consolas" w:hAnsi="Consolas" w:cs="Arial"/>
-          <w:color w:val="24292E"/>
-          <w:sz w:val="20"/>
-          <w:szCs w:val="20"/>
-          <w:shd w:val="clear" w:color="auto" w:fill="F6F8FA"/>
-        </w:rPr>
-        <w:t>npm</w:t>
-      </w:r>
-      <w:proofErr w:type="spellEnd"/>
-      <w:r>
-        <w:rPr>
-          <w:rFonts w:ascii="Consolas" w:hAnsi="Consolas" w:cs="Arial"/>
-          <w:color w:val="24292E"/>
-          <w:sz w:val="20"/>
-          <w:szCs w:val="20"/>
-          <w:shd w:val="clear" w:color="auto" w:fill="F6F8FA"/>
-        </w:rPr>
-        <w:t xml:space="preserve"> install gulp -g</w:t>
+        <w:t>sudo npm install gulp -g</w:t>
       </w:r>
     </w:p>
     <w:p>
@@ -411,45 +357,32 @@
           <w:szCs w:val="22"/>
         </w:rPr>
       </w:pPr>
-      <w:bookmarkStart w:id="0" w:name="_GoBack"/>
-      <w:bookmarkEnd w:id="0"/>
-      <w:r>
-        <w:rPr>
-          <w:rFonts w:ascii="Arial" w:hAnsi="Arial" w:cs="Arial"/>
-          <w:color w:val="000000"/>
-          <w:sz w:val="22"/>
-          <w:szCs w:val="22"/>
-        </w:rPr>
-        <w:t xml:space="preserve">Download the gulp template from </w:t>
-      </w:r>
-      <w:proofErr w:type="spellStart"/>
-      <w:r>
-        <w:rPr>
-          <w:rFonts w:ascii="Arial" w:hAnsi="Arial" w:cs="Arial"/>
-          <w:color w:val="000000"/>
-          <w:sz w:val="22"/>
-          <w:szCs w:val="22"/>
-        </w:rPr>
-        <w:t>Github</w:t>
-      </w:r>
-      <w:proofErr w:type="spellEnd"/>
-      <w:r>
-        <w:rPr>
-          <w:rFonts w:ascii="Arial" w:hAnsi="Arial" w:cs="Arial"/>
-          <w:color w:val="000000"/>
-          <w:sz w:val="22"/>
-          <w:szCs w:val="22"/>
-        </w:rPr>
-        <w:t xml:space="preserve"> into your project folder</w:t>
-      </w:r>
-      <w:r>
-        <w:rPr>
-          <w:rFonts w:ascii="Arial" w:hAnsi="Arial" w:cs="Arial"/>
-          <w:color w:val="000000"/>
-          <w:sz w:val="22"/>
-          <w:szCs w:val="22"/>
-        </w:rPr>
-        <w:t xml:space="preserve"> </w:t>
+      <w:r>
+        <w:rPr>
+          <w:rFonts w:ascii="Arial" w:hAnsi="Arial" w:cs="Arial"/>
+          <w:color w:val="000000"/>
+          <w:sz w:val="22"/>
+          <w:szCs w:val="22"/>
+        </w:rPr>
+        <w:t>Download the gulp template from Github</w:t>
+      </w:r>
+      <w:r>
+        <w:rPr>
+          <w:rFonts w:ascii="Arial" w:hAnsi="Arial" w:cs="Arial"/>
+          <w:color w:val="000000"/>
+          <w:sz w:val="22"/>
+          <w:szCs w:val="22"/>
+        </w:rPr>
+        <w:t>:</w:t>
+      </w:r>
+      <w:r>
+        <w:rPr>
+          <w:rFonts w:ascii="Arial" w:hAnsi="Arial" w:cs="Arial"/>
+          <w:color w:val="000000"/>
+          <w:sz w:val="22"/>
+          <w:szCs w:val="22"/>
+        </w:rPr>
+        <w:br/>
       </w:r>
       <w:hyperlink r:id="rId6" w:history="1">
         <w:r>
@@ -489,47 +422,7 @@
           <w:sz w:val="22"/>
           <w:szCs w:val="22"/>
         </w:rPr>
-        <w:t xml:space="preserve">:  Do not upload your project to the same place in </w:t>
-      </w:r>
-      <w:proofErr w:type="spellStart"/>
-      <w:r>
-        <w:rPr>
-          <w:rFonts w:ascii="Arial" w:hAnsi="Arial" w:cs="Arial"/>
-          <w:color w:val="000000"/>
-          <w:sz w:val="22"/>
-          <w:szCs w:val="22"/>
-        </w:rPr>
-        <w:t>Github</w:t>
-      </w:r>
-      <w:proofErr w:type="spellEnd"/>
-      <w:r>
-        <w:rPr>
-          <w:rFonts w:ascii="Arial" w:hAnsi="Arial" w:cs="Arial"/>
-          <w:color w:val="000000"/>
-          <w:sz w:val="22"/>
-          <w:szCs w:val="22"/>
-        </w:rPr>
-        <w:t xml:space="preserve">. Make sure to create a completely new folder for your project if you are planning to upload it to </w:t>
-      </w:r>
-      <w:proofErr w:type="spellStart"/>
-      <w:r>
-        <w:rPr>
-          <w:rFonts w:ascii="Arial" w:hAnsi="Arial" w:cs="Arial"/>
-          <w:color w:val="000000"/>
-          <w:sz w:val="22"/>
-          <w:szCs w:val="22"/>
-        </w:rPr>
-        <w:t>Github</w:t>
-      </w:r>
-      <w:proofErr w:type="spellEnd"/>
-      <w:r>
-        <w:rPr>
-          <w:rFonts w:ascii="Arial" w:hAnsi="Arial" w:cs="Arial"/>
-          <w:color w:val="000000"/>
-          <w:sz w:val="22"/>
-          <w:szCs w:val="22"/>
-        </w:rPr>
-        <w:t>.</w:t>
+        <w:t>:  Do not upload your project to the same place in Github. Make sure to create a completely new folder for your project if you are planning to upload it to Github.</w:t>
       </w:r>
     </w:p>
     <w:p>
@@ -553,25 +446,7 @@
           <w:sz w:val="22"/>
           <w:szCs w:val="22"/>
         </w:rPr>
-        <w:t xml:space="preserve">Open </w:t>
-      </w:r>
-      <w:r>
-        <w:rPr>
-          <w:rFonts w:ascii="Arial" w:hAnsi="Arial" w:cs="Arial"/>
-          <w:color w:val="000000"/>
-          <w:sz w:val="22"/>
-          <w:szCs w:val="22"/>
-        </w:rPr>
-        <w:t>your project</w:t>
-      </w:r>
-      <w:r>
-        <w:rPr>
-          <w:rFonts w:ascii="Arial" w:hAnsi="Arial" w:cs="Arial"/>
-          <w:color w:val="000000"/>
-          <w:sz w:val="22"/>
-          <w:szCs w:val="22"/>
-        </w:rPr>
-        <w:t xml:space="preserve"> folder in Terminal by dragging it onto the Terminal shortcut</w:t>
+        <w:t>Rename the “gulp-template” folder to whatever you want.</w:t>
       </w:r>
     </w:p>
     <w:p>
@@ -595,38 +470,34 @@
           <w:sz w:val="22"/>
           <w:szCs w:val="22"/>
         </w:rPr>
-        <w:t xml:space="preserve">Install the project by typing </w:t>
-      </w:r>
-      <w:proofErr w:type="spellStart"/>
-      <w:r>
-        <w:rPr>
-          <w:rFonts w:ascii="Consolas" w:hAnsi="Consolas" w:cs="Arial"/>
-          <w:color w:val="24292E"/>
-          <w:sz w:val="20"/>
-          <w:szCs w:val="20"/>
-          <w:shd w:val="clear" w:color="auto" w:fill="F6F8FA"/>
-        </w:rPr>
-        <w:t>npm</w:t>
-      </w:r>
-      <w:proofErr w:type="spellEnd"/>
-      <w:r>
-        <w:rPr>
-          <w:rFonts w:ascii="Consolas" w:hAnsi="Consolas" w:cs="Arial"/>
-          <w:color w:val="24292E"/>
-          <w:sz w:val="20"/>
-          <w:szCs w:val="20"/>
-          <w:shd w:val="clear" w:color="auto" w:fill="F6F8FA"/>
-        </w:rPr>
-        <w:t xml:space="preserve"> install --save-dev</w:t>
-      </w:r>
-      <w:r>
-        <w:rPr>
-          <w:rFonts w:ascii="Arial" w:hAnsi="Arial" w:cs="Arial"/>
-          <w:color w:val="000000"/>
-          <w:sz w:val="22"/>
-          <w:szCs w:val="22"/>
-        </w:rPr>
-        <w:t xml:space="preserve"> in terminal</w:t>
+        <w:t xml:space="preserve">Open </w:t>
+      </w:r>
+      <w:r>
+        <w:rPr>
+          <w:rFonts w:ascii="Arial" w:hAnsi="Arial" w:cs="Arial"/>
+          <w:color w:val="000000"/>
+          <w:sz w:val="22"/>
+          <w:szCs w:val="22"/>
+        </w:rPr>
+        <w:t>the renamed</w:t>
+      </w:r>
+      <w:r>
+        <w:rPr>
+          <w:rFonts w:ascii="Arial" w:hAnsi="Arial" w:cs="Arial"/>
+          <w:color w:val="000000"/>
+          <w:sz w:val="22"/>
+          <w:szCs w:val="22"/>
+        </w:rPr>
+        <w:t xml:space="preserve"> project</w:t>
+      </w:r>
+      <w:r>
+        <w:rPr>
+          <w:rFonts w:ascii="Arial" w:hAnsi="Arial" w:cs="Arial"/>
+          <w:color w:val="000000"/>
+          <w:sz w:val="22"/>
+          <w:szCs w:val="22"/>
+        </w:rPr>
+        <w:t xml:space="preserve"> folder in Terminal by dragging it onto the Terminal shortcut</w:t>
       </w:r>
     </w:p>
     <w:p>
@@ -650,7 +521,98 @@
           <w:sz w:val="22"/>
           <w:szCs w:val="22"/>
         </w:rPr>
-        <w:t>When it is done installing, type gulp and it should open index.html in a browser tab</w:t>
+        <w:t xml:space="preserve">Install the project by typing </w:t>
+      </w:r>
+      <w:r>
+        <w:rPr>
+          <w:rFonts w:ascii="Consolas" w:hAnsi="Consolas" w:cs="Arial"/>
+          <w:color w:val="24292E"/>
+          <w:sz w:val="20"/>
+          <w:szCs w:val="20"/>
+          <w:shd w:val="clear" w:color="auto" w:fill="F6F8FA"/>
+        </w:rPr>
+        <w:t>npm install --save-dev</w:t>
+      </w:r>
+      <w:r>
+        <w:rPr>
+          <w:rFonts w:ascii="Arial" w:hAnsi="Arial" w:cs="Arial"/>
+          <w:color w:val="000000"/>
+          <w:sz w:val="22"/>
+          <w:szCs w:val="22"/>
+        </w:rPr>
+        <w:t xml:space="preserve"> in terminal</w:t>
+      </w:r>
+    </w:p>
+    <w:p>
+      <w:pPr>
+        <w:numPr>
+          <w:ilvl w:val="0"/>
+          <w:numId w:val="2"/>
+        </w:numPr>
+        <w:textAlignment w:val="baseline"/>
+        <w:rPr>
+          <w:rFonts w:ascii="Arial" w:hAnsi="Arial" w:cs="Arial"/>
+          <w:color w:val="000000"/>
+          <w:sz w:val="22"/>
+          <w:szCs w:val="22"/>
+        </w:rPr>
+      </w:pPr>
+      <w:r>
+        <w:rPr>
+          <w:rFonts w:ascii="Arial" w:hAnsi="Arial" w:cs="Arial"/>
+          <w:color w:val="000000"/>
+          <w:sz w:val="22"/>
+          <w:szCs w:val="22"/>
+        </w:rPr>
+        <w:t xml:space="preserve">When it is done installing, type </w:t>
+      </w:r>
+      <w:r>
+        <w:rPr>
+          <w:rFonts w:ascii="Consolas" w:hAnsi="Consolas" w:cs="Arial"/>
+          <w:color w:val="24292E"/>
+          <w:sz w:val="20"/>
+          <w:szCs w:val="20"/>
+          <w:shd w:val="clear" w:color="auto" w:fill="F6F8FA"/>
+        </w:rPr>
+        <w:t>gulp</w:t>
+      </w:r>
+      <w:r>
+        <w:rPr>
+          <w:rFonts w:ascii="Arial" w:hAnsi="Arial" w:cs="Arial"/>
+          <w:color w:val="000000"/>
+          <w:sz w:val="22"/>
+          <w:szCs w:val="22"/>
+        </w:rPr>
+        <w:t xml:space="preserve"> and it should open index.html in a browser tab</w:t>
+      </w:r>
+      <w:r>
+        <w:rPr>
+          <w:rFonts w:ascii="Arial" w:hAnsi="Arial" w:cs="Arial"/>
+          <w:color w:val="000000"/>
+          <w:sz w:val="22"/>
+          <w:szCs w:val="22"/>
+        </w:rPr>
+        <w:br/>
+        <w:t xml:space="preserve">(You may also need to run </w:t>
+      </w:r>
+      <w:r>
+        <w:rPr>
+          <w:rFonts w:ascii="Consolas" w:hAnsi="Consolas" w:cs="Arial"/>
+          <w:color w:val="24292E"/>
+          <w:sz w:val="20"/>
+          <w:szCs w:val="20"/>
+          <w:shd w:val="clear" w:color="auto" w:fill="F6F8FA"/>
+        </w:rPr>
+        <w:t>gulp build</w:t>
+      </w:r>
+      <w:r>
+        <w:rPr>
+          <w:rFonts w:ascii="Arial" w:hAnsi="Arial" w:cs="Arial"/>
+          <w:color w:val="000000"/>
+          <w:sz w:val="22"/>
+          <w:szCs w:val="22"/>
+        </w:rPr>
+        <w:t xml:space="preserve"> once to ensure that the js and css files are compiled to the dist folder)</w:t>
       </w:r>
     </w:p>
     <w:p>
@@ -710,47 +672,7 @@
           <w:sz w:val="22"/>
           <w:szCs w:val="22"/>
         </w:rPr>
-        <w:t xml:space="preserve"> in Terminal and this will create a /</w:t>
-      </w:r>
-      <w:proofErr w:type="spellStart"/>
-      <w:r>
-        <w:rPr>
-          <w:rFonts w:ascii="Arial" w:hAnsi="Arial" w:cs="Arial"/>
-          <w:color w:val="000000"/>
-          <w:sz w:val="22"/>
-          <w:szCs w:val="22"/>
-        </w:rPr>
-        <w:t>dist</w:t>
-      </w:r>
-      <w:proofErr w:type="spellEnd"/>
-      <w:r>
-        <w:rPr>
-          <w:rFonts w:ascii="Arial" w:hAnsi="Arial" w:cs="Arial"/>
-          <w:color w:val="000000"/>
-          <w:sz w:val="22"/>
-          <w:szCs w:val="22"/>
-        </w:rPr>
-        <w:t xml:space="preserve"> folder in which all of the compiled/compressed CSS and JS will be located. These are the files you will eventually move into </w:t>
-      </w:r>
-      <w:proofErr w:type="spellStart"/>
-      <w:r>
-        <w:rPr>
-          <w:rFonts w:ascii="Arial" w:hAnsi="Arial" w:cs="Arial"/>
-          <w:color w:val="000000"/>
-          <w:sz w:val="22"/>
-          <w:szCs w:val="22"/>
-        </w:rPr>
-        <w:t>Wordpress</w:t>
-      </w:r>
-      <w:proofErr w:type="spellEnd"/>
-      <w:r>
-        <w:rPr>
-          <w:rFonts w:ascii="Arial" w:hAnsi="Arial" w:cs="Arial"/>
-          <w:color w:val="000000"/>
-          <w:sz w:val="22"/>
-          <w:szCs w:val="22"/>
-        </w:rPr>
-        <w:t>.</w:t>
+        <w:t xml:space="preserve"> in Terminal and this will create a /dist folder in which all of the compiled/compressed CSS and JS will be located. These are the files you will eventually move into Wordpress.</w:t>
       </w:r>
     </w:p>
     <w:p>
@@ -791,9 +713,15 @@
           <w:szCs w:val="20"/>
           <w:shd w:val="clear" w:color="auto" w:fill="F6F8FA"/>
         </w:rPr>
-        <w:t xml:space="preserve">    /</w:t>
-      </w:r>
-      <w:proofErr w:type="spellStart"/>
+        <w:t xml:space="preserve">    /css</w:t>
+      </w:r>
+    </w:p>
+    <w:p>
+      <w:pPr>
+        <w:rPr>
+          <w:rFonts w:ascii="Times New Roman" w:hAnsi="Times New Roman" w:cs="Times New Roman"/>
+        </w:rPr>
+      </w:pPr>
       <w:r>
         <w:rPr>
           <w:rFonts w:ascii="Consolas" w:hAnsi="Consolas" w:cs="Times New Roman"/>
@@ -802,9 +730,82 @@
           <w:szCs w:val="20"/>
           <w:shd w:val="clear" w:color="auto" w:fill="F6F8FA"/>
         </w:rPr>
-        <w:t>css</w:t>
-      </w:r>
-      <w:proofErr w:type="spellEnd"/>
+        <w:t xml:space="preserve">    /images</w:t>
+      </w:r>
+    </w:p>
+    <w:p>
+      <w:pPr>
+        <w:rPr>
+          <w:rFonts w:ascii="Consolas" w:hAnsi="Consolas" w:cs="Times New Roman"/>
+          <w:color w:val="24292E"/>
+          <w:sz w:val="20"/>
+          <w:szCs w:val="20"/>
+          <w:shd w:val="clear" w:color="auto" w:fill="F6F8FA"/>
+        </w:rPr>
+      </w:pPr>
+      <w:r>
+        <w:rPr>
+          <w:rFonts w:ascii="Consolas" w:hAnsi="Consolas" w:cs="Times New Roman"/>
+          <w:color w:val="24292E"/>
+          <w:sz w:val="20"/>
+          <w:szCs w:val="20"/>
+          <w:shd w:val="clear" w:color="auto" w:fill="F6F8FA"/>
+        </w:rPr>
+        <w:t xml:space="preserve">    /js</w:t>
+      </w:r>
+    </w:p>
+    <w:p>
+      <w:pPr>
+        <w:rPr>
+          <w:rFonts w:ascii="Consolas" w:hAnsi="Consolas" w:cs="Times New Roman"/>
+          <w:color w:val="24292E"/>
+          <w:sz w:val="20"/>
+          <w:szCs w:val="20"/>
+          <w:shd w:val="clear" w:color="auto" w:fill="F6F8FA"/>
+        </w:rPr>
+      </w:pPr>
+      <w:r>
+        <w:rPr>
+          <w:rFonts w:ascii="Consolas" w:hAnsi="Consolas" w:cs="Times New Roman"/>
+          <w:color w:val="24292E"/>
+          <w:sz w:val="20"/>
+          <w:szCs w:val="20"/>
+          <w:shd w:val="clear" w:color="auto" w:fill="F6F8FA"/>
+        </w:rPr>
+        <w:tab/>
+        <w:t>/library</w:t>
+      </w:r>
+    </w:p>
+    <w:p>
+      <w:pPr>
+        <w:rPr>
+          <w:rFonts w:ascii="Consolas" w:hAnsi="Consolas" w:cs="Times New Roman"/>
+          <w:color w:val="24292E"/>
+          <w:sz w:val="20"/>
+          <w:szCs w:val="20"/>
+          <w:shd w:val="clear" w:color="auto" w:fill="F6F8FA"/>
+        </w:rPr>
+      </w:pPr>
+      <w:r>
+        <w:rPr>
+          <w:rFonts w:ascii="Consolas" w:hAnsi="Consolas" w:cs="Times New Roman"/>
+          <w:color w:val="24292E"/>
+          <w:sz w:val="20"/>
+          <w:szCs w:val="20"/>
+          <w:shd w:val="clear" w:color="auto" w:fill="F6F8FA"/>
+        </w:rPr>
+        <w:tab/>
+      </w:r>
+      <w:r>
+        <w:rPr>
+          <w:rFonts w:ascii="Consolas" w:hAnsi="Consolas" w:cs="Times New Roman"/>
+          <w:color w:val="24292E"/>
+          <w:sz w:val="20"/>
+          <w:szCs w:val="20"/>
+          <w:shd w:val="clear" w:color="auto" w:fill="F6F8FA"/>
+        </w:rPr>
+        <w:t>/plugins</w:t>
+      </w:r>
     </w:p>
     <w:p>
       <w:pPr>
@@ -820,7 +821,7 @@
           <w:szCs w:val="20"/>
           <w:shd w:val="clear" w:color="auto" w:fill="F6F8FA"/>
         </w:rPr>
-        <w:t xml:space="preserve">    /images</w:t>
+        <w:t>   /scss</w:t>
       </w:r>
     </w:p>
     <w:p>
@@ -837,9 +838,15 @@
           <w:szCs w:val="20"/>
           <w:shd w:val="clear" w:color="auto" w:fill="F6F8FA"/>
         </w:rPr>
-        <w:t xml:space="preserve">    /</w:t>
-      </w:r>
-      <w:proofErr w:type="spellStart"/>
+        <w:t xml:space="preserve">    index.html</w:t>
+      </w:r>
+    </w:p>
+    <w:p>
+      <w:pPr>
+        <w:rPr>
+          <w:rFonts w:ascii="Times New Roman" w:hAnsi="Times New Roman" w:cs="Times New Roman"/>
+        </w:rPr>
+      </w:pPr>
       <w:r>
         <w:rPr>
           <w:rFonts w:ascii="Consolas" w:hAnsi="Consolas" w:cs="Times New Roman"/>
@@ -848,9 +855,8 @@
           <w:szCs w:val="20"/>
           <w:shd w:val="clear" w:color="auto" w:fill="F6F8FA"/>
         </w:rPr>
-        <w:t>js</w:t>
-      </w:r>
-      <w:proofErr w:type="spellEnd"/>
+        <w:t>/dist</w:t>
+      </w:r>
     </w:p>
     <w:p>
       <w:pPr>
@@ -866,9 +872,15 @@
           <w:szCs w:val="20"/>
           <w:shd w:val="clear" w:color="auto" w:fill="F6F8FA"/>
         </w:rPr>
-        <w:t xml:space="preserve">    /</w:t>
-      </w:r>
-      <w:proofErr w:type="spellStart"/>
+        <w:t xml:space="preserve">    /css</w:t>
+      </w:r>
+    </w:p>
+    <w:p>
+      <w:pPr>
+        <w:rPr>
+          <w:rFonts w:ascii="Times New Roman" w:hAnsi="Times New Roman" w:cs="Times New Roman"/>
+        </w:rPr>
+      </w:pPr>
       <w:r>
         <w:rPr>
           <w:rFonts w:ascii="Consolas" w:hAnsi="Consolas" w:cs="Times New Roman"/>
@@ -877,9 +889,8 @@
           <w:szCs w:val="20"/>
           <w:shd w:val="clear" w:color="auto" w:fill="F6F8FA"/>
         </w:rPr>
-        <w:t>scss</w:t>
-      </w:r>
-      <w:proofErr w:type="spellEnd"/>
+        <w:t xml:space="preserve">    /js</w:t>
+      </w:r>
     </w:p>
     <w:p>
       <w:pPr>
@@ -912,9 +923,15 @@
           <w:szCs w:val="20"/>
           <w:shd w:val="clear" w:color="auto" w:fill="F6F8FA"/>
         </w:rPr>
-        <w:t>/</w:t>
-      </w:r>
-      <w:proofErr w:type="spellStart"/>
+        <w:t>/node_modules</w:t>
+      </w:r>
+    </w:p>
+    <w:p>
+      <w:pPr>
+        <w:rPr>
+          <w:rFonts w:ascii="Times New Roman" w:hAnsi="Times New Roman" w:cs="Times New Roman"/>
+        </w:rPr>
+      </w:pPr>
       <w:r>
         <w:rPr>
           <w:rFonts w:ascii="Consolas" w:hAnsi="Consolas" w:cs="Times New Roman"/>
@@ -923,9 +940,8 @@
           <w:szCs w:val="20"/>
           <w:shd w:val="clear" w:color="auto" w:fill="F6F8FA"/>
         </w:rPr>
-        <w:t>dist</w:t>
-      </w:r>
-      <w:proofErr w:type="spellEnd"/>
+        <w:t>Gulpfile.js</w:t>
+      </w:r>
     </w:p>
     <w:p>
       <w:pPr>
@@ -941,133 +957,8 @@
           <w:szCs w:val="20"/>
           <w:shd w:val="clear" w:color="auto" w:fill="F6F8FA"/>
         </w:rPr>
-        <w:t xml:space="preserve">    /</w:t>
-      </w:r>
-      <w:proofErr w:type="spellStart"/>
-      <w:r>
-        <w:rPr>
-          <w:rFonts w:ascii="Consolas" w:hAnsi="Consolas" w:cs="Times New Roman"/>
-          <w:color w:val="24292E"/>
-          <w:sz w:val="20"/>
-          <w:szCs w:val="20"/>
-          <w:shd w:val="clear" w:color="auto" w:fill="F6F8FA"/>
-        </w:rPr>
-        <w:t>css</w:t>
-      </w:r>
-      <w:proofErr w:type="spellEnd"/>
-    </w:p>
-    <w:p>
-      <w:pPr>
-        <w:rPr>
-          <w:rFonts w:ascii="Times New Roman" w:hAnsi="Times New Roman" w:cs="Times New Roman"/>
-        </w:rPr>
-      </w:pPr>
-      <w:r>
-        <w:rPr>
-          <w:rFonts w:ascii="Consolas" w:hAnsi="Consolas" w:cs="Times New Roman"/>
-          <w:color w:val="24292E"/>
-          <w:sz w:val="20"/>
-          <w:szCs w:val="20"/>
-          <w:shd w:val="clear" w:color="auto" w:fill="F6F8FA"/>
-        </w:rPr>
-        <w:t xml:space="preserve">    /</w:t>
-      </w:r>
-      <w:proofErr w:type="spellStart"/>
-      <w:r>
-        <w:rPr>
-          <w:rFonts w:ascii="Consolas" w:hAnsi="Consolas" w:cs="Times New Roman"/>
-          <w:color w:val="24292E"/>
-          <w:sz w:val="20"/>
-          <w:szCs w:val="20"/>
-          <w:shd w:val="clear" w:color="auto" w:fill="F6F8FA"/>
-        </w:rPr>
-        <w:t>js</w:t>
-      </w:r>
-      <w:proofErr w:type="spellEnd"/>
-    </w:p>
-    <w:p>
-      <w:pPr>
-        <w:rPr>
-          <w:rFonts w:ascii="Times New Roman" w:hAnsi="Times New Roman" w:cs="Times New Roman"/>
-        </w:rPr>
-      </w:pPr>
-      <w:r>
-        <w:rPr>
-          <w:rFonts w:ascii="Consolas" w:hAnsi="Consolas" w:cs="Times New Roman"/>
-          <w:color w:val="24292E"/>
-          <w:sz w:val="20"/>
-          <w:szCs w:val="20"/>
-          <w:shd w:val="clear" w:color="auto" w:fill="F6F8FA"/>
-        </w:rPr>
-        <w:t xml:space="preserve">    index.html</w:t>
-      </w:r>
-    </w:p>
-    <w:p>
-      <w:pPr>
-        <w:rPr>
-          <w:rFonts w:ascii="Times New Roman" w:hAnsi="Times New Roman" w:cs="Times New Roman"/>
-        </w:rPr>
-      </w:pPr>
-      <w:r>
-        <w:rPr>
-          <w:rFonts w:ascii="Consolas" w:hAnsi="Consolas" w:cs="Times New Roman"/>
-          <w:color w:val="24292E"/>
-          <w:sz w:val="20"/>
-          <w:szCs w:val="20"/>
-          <w:shd w:val="clear" w:color="auto" w:fill="F6F8FA"/>
-        </w:rPr>
-        <w:t>/</w:t>
-      </w:r>
-      <w:proofErr w:type="spellStart"/>
-      <w:r>
-        <w:rPr>
-          <w:rFonts w:ascii="Consolas" w:hAnsi="Consolas" w:cs="Times New Roman"/>
-          <w:color w:val="24292E"/>
-          <w:sz w:val="20"/>
-          <w:szCs w:val="20"/>
-          <w:shd w:val="clear" w:color="auto" w:fill="F6F8FA"/>
-        </w:rPr>
-        <w:t>node_modules</w:t>
-      </w:r>
-      <w:proofErr w:type="spellEnd"/>
-    </w:p>
-    <w:p>
-      <w:pPr>
-        <w:rPr>
-          <w:rFonts w:ascii="Times New Roman" w:hAnsi="Times New Roman" w:cs="Times New Roman"/>
-        </w:rPr>
-      </w:pPr>
-      <w:r>
-        <w:rPr>
-          <w:rFonts w:ascii="Consolas" w:hAnsi="Consolas" w:cs="Times New Roman"/>
-          <w:color w:val="24292E"/>
-          <w:sz w:val="20"/>
-          <w:szCs w:val="20"/>
-          <w:shd w:val="clear" w:color="auto" w:fill="F6F8FA"/>
-        </w:rPr>
-        <w:t>Gulpfile.js</w:t>
-      </w:r>
-    </w:p>
-    <w:p>
-      <w:pPr>
-        <w:rPr>
-          <w:rFonts w:ascii="Times New Roman" w:hAnsi="Times New Roman" w:cs="Times New Roman"/>
-        </w:rPr>
-      </w:pPr>
-      <w:proofErr w:type="spellStart"/>
-      <w:proofErr w:type="gramStart"/>
-      <w:r>
-        <w:rPr>
-          <w:rFonts w:ascii="Consolas" w:hAnsi="Consolas" w:cs="Times New Roman"/>
-          <w:color w:val="24292E"/>
-          <w:sz w:val="20"/>
-          <w:szCs w:val="20"/>
-          <w:shd w:val="clear" w:color="auto" w:fill="F6F8FA"/>
-        </w:rPr>
         <w:t>package.json</w:t>
       </w:r>
-      <w:proofErr w:type="spellEnd"/>
-      <w:proofErr w:type="gramEnd"/>
     </w:p>
     <w:p>
       <w:pPr>
@@ -1124,59 +1015,7 @@
           <w:sz w:val="22"/>
           <w:szCs w:val="22"/>
         </w:rPr>
-        <w:t xml:space="preserve">If you want to add your own CSS file instead of using the SCSS file </w:t>
-      </w:r>
-      <w:proofErr w:type="spellStart"/>
-      <w:proofErr w:type="gramStart"/>
-      <w:r>
-        <w:rPr>
-          <w:rFonts w:ascii="Arial" w:hAnsi="Arial" w:cs="Arial"/>
-          <w:color w:val="000000"/>
-          <w:sz w:val="22"/>
-          <w:szCs w:val="22"/>
-        </w:rPr>
-        <w:t>main.scss</w:t>
-      </w:r>
-      <w:proofErr w:type="spellEnd"/>
-      <w:proofErr w:type="gramEnd"/>
-      <w:r>
-        <w:rPr>
-          <w:rFonts w:ascii="Arial" w:hAnsi="Arial" w:cs="Arial"/>
-          <w:color w:val="000000"/>
-          <w:sz w:val="22"/>
-          <w:szCs w:val="22"/>
-        </w:rPr>
-        <w:t xml:space="preserve"> then you need to add it in the </w:t>
-      </w:r>
-      <w:proofErr w:type="spellStart"/>
-      <w:r>
-        <w:rPr>
-          <w:rFonts w:ascii="Arial" w:hAnsi="Arial" w:cs="Arial"/>
-          <w:color w:val="000000"/>
-          <w:sz w:val="22"/>
-          <w:szCs w:val="22"/>
-        </w:rPr>
-        <w:t>css</w:t>
-      </w:r>
-      <w:proofErr w:type="spellEnd"/>
-      <w:r>
-        <w:rPr>
-          <w:rFonts w:ascii="Arial" w:hAnsi="Arial" w:cs="Arial"/>
-          <w:color w:val="000000"/>
-          <w:sz w:val="22"/>
-          <w:szCs w:val="22"/>
-        </w:rPr>
-        <w:t xml:space="preserve"> folder and reference it in index.html inside the commented </w:t>
-      </w:r>
-      <w:r>
-        <w:rPr>
-          <w:rFonts w:ascii="Arial" w:hAnsi="Arial" w:cs="Arial"/>
-          <w:color w:val="000000"/>
-          <w:sz w:val="22"/>
-          <w:szCs w:val="22"/>
-        </w:rPr>
-        <w:lastRenderedPageBreak/>
-        <w:t>section:</w:t>
+        <w:t>If you want to add your own CSS file instead of using the SCSS file main.scss then you need to add it in the css folder and reference it in index.html inside the commented section:</w:t>
       </w:r>
       <w:r>
         <w:rPr>
@@ -1196,9 +1035,8 @@
           <w:szCs w:val="20"/>
           <w:shd w:val="clear" w:color="auto" w:fill="F6F8FA"/>
         </w:rPr>
-        <w:t>&lt;!--</w:t>
-      </w:r>
-      <w:proofErr w:type="spellStart"/>
+        <w:t>&lt;!--build:css css/styles.min.css--&gt;</w:t>
+      </w:r>
       <w:r>
         <w:rPr>
           <w:rFonts w:ascii="Consolas" w:hAnsi="Consolas" w:cs="Arial"/>
@@ -1207,9 +1045,9 @@
           <w:szCs w:val="20"/>
           <w:shd w:val="clear" w:color="auto" w:fill="F6F8FA"/>
         </w:rPr>
-        <w:t>build:css</w:t>
-      </w:r>
-      <w:proofErr w:type="spellEnd"/>
+        <w:br/>
+        <w:t xml:space="preserve">        &lt;link rel="stylesheet" href="css/main.css"&gt;</w:t>
+      </w:r>
       <w:r>
         <w:rPr>
           <w:rFonts w:ascii="Consolas" w:hAnsi="Consolas" w:cs="Arial"/>
@@ -1218,139 +1056,8 @@
           <w:szCs w:val="20"/>
           <w:shd w:val="clear" w:color="auto" w:fill="F6F8FA"/>
         </w:rPr>
-        <w:t xml:space="preserve"> </w:t>
-      </w:r>
-      <w:proofErr w:type="spellStart"/>
-      <w:r>
-        <w:rPr>
-          <w:rFonts w:ascii="Consolas" w:hAnsi="Consolas" w:cs="Arial"/>
-          <w:color w:val="24292E"/>
-          <w:sz w:val="20"/>
-          <w:szCs w:val="20"/>
-          <w:shd w:val="clear" w:color="auto" w:fill="F6F8FA"/>
-        </w:rPr>
-        <w:t>css</w:t>
-      </w:r>
-      <w:proofErr w:type="spellEnd"/>
-      <w:r>
-        <w:rPr>
-          <w:rFonts w:ascii="Consolas" w:hAnsi="Consolas" w:cs="Arial"/>
-          <w:color w:val="24292E"/>
-          <w:sz w:val="20"/>
-          <w:szCs w:val="20"/>
-          <w:shd w:val="clear" w:color="auto" w:fill="F6F8FA"/>
-        </w:rPr>
-        <w:t>/styles.min.css--&gt;</w:t>
-      </w:r>
-      <w:r>
-        <w:rPr>
-          <w:rFonts w:ascii="Consolas" w:hAnsi="Consolas" w:cs="Arial"/>
-          <w:color w:val="24292E"/>
-          <w:sz w:val="20"/>
-          <w:szCs w:val="20"/>
-          <w:shd w:val="clear" w:color="auto" w:fill="F6F8FA"/>
-        </w:rPr>
         <w:br/>
-        <w:t xml:space="preserve">        &lt;link </w:t>
-      </w:r>
-      <w:proofErr w:type="spellStart"/>
-      <w:r>
-        <w:rPr>
-          <w:rFonts w:ascii="Consolas" w:hAnsi="Consolas" w:cs="Arial"/>
-          <w:color w:val="24292E"/>
-          <w:sz w:val="20"/>
-          <w:szCs w:val="20"/>
-          <w:shd w:val="clear" w:color="auto" w:fill="F6F8FA"/>
-        </w:rPr>
-        <w:t>rel</w:t>
-      </w:r>
-      <w:proofErr w:type="spellEnd"/>
-      <w:r>
-        <w:rPr>
-          <w:rFonts w:ascii="Consolas" w:hAnsi="Consolas" w:cs="Arial"/>
-          <w:color w:val="24292E"/>
-          <w:sz w:val="20"/>
-          <w:szCs w:val="20"/>
-          <w:shd w:val="clear" w:color="auto" w:fill="F6F8FA"/>
-        </w:rPr>
-        <w:t xml:space="preserve">="stylesheet" </w:t>
-      </w:r>
-      <w:proofErr w:type="spellStart"/>
-      <w:r>
-        <w:rPr>
-          <w:rFonts w:ascii="Consolas" w:hAnsi="Consolas" w:cs="Arial"/>
-          <w:color w:val="24292E"/>
-          <w:sz w:val="20"/>
-          <w:szCs w:val="20"/>
-          <w:shd w:val="clear" w:color="auto" w:fill="F6F8FA"/>
-        </w:rPr>
-        <w:t>href</w:t>
-      </w:r>
-      <w:proofErr w:type="spellEnd"/>
-      <w:r>
-        <w:rPr>
-          <w:rFonts w:ascii="Consolas" w:hAnsi="Consolas" w:cs="Arial"/>
-          <w:color w:val="24292E"/>
-          <w:sz w:val="20"/>
-          <w:szCs w:val="20"/>
-          <w:shd w:val="clear" w:color="auto" w:fill="F6F8FA"/>
-        </w:rPr>
-        <w:t>="</w:t>
-      </w:r>
-      <w:proofErr w:type="spellStart"/>
-      <w:r>
-        <w:rPr>
-          <w:rFonts w:ascii="Consolas" w:hAnsi="Consolas" w:cs="Arial"/>
-          <w:color w:val="24292E"/>
-          <w:sz w:val="20"/>
-          <w:szCs w:val="20"/>
-          <w:shd w:val="clear" w:color="auto" w:fill="F6F8FA"/>
-        </w:rPr>
-        <w:t>css</w:t>
-      </w:r>
-      <w:proofErr w:type="spellEnd"/>
-      <w:r>
-        <w:rPr>
-          <w:rFonts w:ascii="Consolas" w:hAnsi="Consolas" w:cs="Arial"/>
-          <w:color w:val="24292E"/>
-          <w:sz w:val="20"/>
-          <w:szCs w:val="20"/>
-          <w:shd w:val="clear" w:color="auto" w:fill="F6F8FA"/>
-        </w:rPr>
-        <w:t>/main.css"&gt;</w:t>
-      </w:r>
-      <w:r>
-        <w:rPr>
-          <w:rFonts w:ascii="Consolas" w:hAnsi="Consolas" w:cs="Arial"/>
-          <w:color w:val="24292E"/>
-          <w:sz w:val="20"/>
-          <w:szCs w:val="20"/>
-          <w:shd w:val="clear" w:color="auto" w:fill="F6F8FA"/>
-        </w:rPr>
-        <w:br/>
-        <w:t xml:space="preserve">    &lt;!--</w:t>
-      </w:r>
-      <w:proofErr w:type="spellStart"/>
-      <w:r>
-        <w:rPr>
-          <w:rFonts w:ascii="Consolas" w:hAnsi="Consolas" w:cs="Arial"/>
-          <w:color w:val="24292E"/>
-          <w:sz w:val="20"/>
-          <w:szCs w:val="20"/>
-          <w:shd w:val="clear" w:color="auto" w:fill="F6F8FA"/>
-        </w:rPr>
-        <w:t>endbuild</w:t>
-      </w:r>
-      <w:proofErr w:type="spellEnd"/>
-      <w:r>
-        <w:rPr>
-          <w:rFonts w:ascii="Consolas" w:hAnsi="Consolas" w:cs="Arial"/>
-          <w:color w:val="24292E"/>
-          <w:sz w:val="20"/>
-          <w:szCs w:val="20"/>
-          <w:shd w:val="clear" w:color="auto" w:fill="F6F8FA"/>
-        </w:rPr>
-        <w:t>--&gt;</w:t>
+        <w:t xml:space="preserve">    &lt;!--endbuild--&gt;</w:t>
       </w:r>
       <w:r>
         <w:rPr>
@@ -1439,89 +1146,7 @@
           <w:sz w:val="22"/>
           <w:szCs w:val="22"/>
         </w:rPr>
-        <w:t xml:space="preserve">If you want to use SCSS, then just add it in </w:t>
-      </w:r>
-      <w:proofErr w:type="spellStart"/>
-      <w:proofErr w:type="gramStart"/>
-      <w:r>
-        <w:rPr>
-          <w:rFonts w:ascii="Arial" w:hAnsi="Arial" w:cs="Arial"/>
-          <w:color w:val="000000"/>
-          <w:sz w:val="22"/>
-          <w:szCs w:val="22"/>
-        </w:rPr>
-        <w:t>main.scss</w:t>
-      </w:r>
-      <w:proofErr w:type="spellEnd"/>
-      <w:proofErr w:type="gramEnd"/>
-      <w:r>
-        <w:rPr>
-          <w:rFonts w:ascii="Arial" w:hAnsi="Arial" w:cs="Arial"/>
-          <w:color w:val="000000"/>
-          <w:sz w:val="22"/>
-          <w:szCs w:val="22"/>
-        </w:rPr>
-        <w:t xml:space="preserve"> or create a new </w:t>
-      </w:r>
-      <w:proofErr w:type="spellStart"/>
-      <w:r>
-        <w:rPr>
-          <w:rFonts w:ascii="Arial" w:hAnsi="Arial" w:cs="Arial"/>
-          <w:color w:val="000000"/>
-          <w:sz w:val="22"/>
-          <w:szCs w:val="22"/>
-        </w:rPr>
-        <w:t>scss</w:t>
-      </w:r>
-      <w:proofErr w:type="spellEnd"/>
-      <w:r>
-        <w:rPr>
-          <w:rFonts w:ascii="Arial" w:hAnsi="Arial" w:cs="Arial"/>
-          <w:color w:val="000000"/>
-          <w:sz w:val="22"/>
-          <w:szCs w:val="22"/>
-        </w:rPr>
-        <w:t xml:space="preserve"> file in the /</w:t>
-      </w:r>
-      <w:proofErr w:type="spellStart"/>
-      <w:r>
-        <w:rPr>
-          <w:rFonts w:ascii="Arial" w:hAnsi="Arial" w:cs="Arial"/>
-          <w:color w:val="000000"/>
-          <w:sz w:val="22"/>
-          <w:szCs w:val="22"/>
-        </w:rPr>
-        <w:t>scss</w:t>
-      </w:r>
-      <w:proofErr w:type="spellEnd"/>
-      <w:r>
-        <w:rPr>
-          <w:rFonts w:ascii="Arial" w:hAnsi="Arial" w:cs="Arial"/>
-          <w:color w:val="000000"/>
-          <w:sz w:val="22"/>
-          <w:szCs w:val="22"/>
-        </w:rPr>
-        <w:t xml:space="preserve"> folder. When you make </w:t>
-      </w:r>
-      <w:proofErr w:type="gramStart"/>
-      <w:r>
-        <w:rPr>
-          <w:rFonts w:ascii="Arial" w:hAnsi="Arial" w:cs="Arial"/>
-          <w:color w:val="000000"/>
-          <w:sz w:val="22"/>
-          <w:szCs w:val="22"/>
-        </w:rPr>
-        <w:t>changes</w:t>
-      </w:r>
-      <w:proofErr w:type="gramEnd"/>
-      <w:r>
-        <w:rPr>
-          <w:rFonts w:ascii="Arial" w:hAnsi="Arial" w:cs="Arial"/>
-          <w:color w:val="000000"/>
-          <w:sz w:val="22"/>
-          <w:szCs w:val="22"/>
-        </w:rPr>
-        <w:t xml:space="preserve"> you will notice that the styles automatically get updated in the browser as you go.</w:t>
+        <w:t>If you want to use SCSS, then just add it in main.scss or create a new scss file in the /scss folder. When you make changes you will notice that the styles automatically get updated in the browser as you go.</w:t>
       </w:r>
     </w:p>
     <w:p>
@@ -1573,7 +1198,6 @@
         </w:rPr>
         <w:br/>
       </w:r>
-      <w:proofErr w:type="gramStart"/>
       <w:r>
         <w:rPr>
           <w:rFonts w:ascii="Consolas" w:hAnsi="Consolas" w:cs="Arial"/>
@@ -1582,10 +1206,8 @@
           <w:szCs w:val="20"/>
           <w:shd w:val="clear" w:color="auto" w:fill="F6F8FA"/>
         </w:rPr>
-        <w:t>&lt;!--</w:t>
-      </w:r>
-      <w:proofErr w:type="spellStart"/>
-      <w:proofErr w:type="gramEnd"/>
+        <w:t>&lt;!--build:js js/main.min.js --&gt;</w:t>
+      </w:r>
       <w:r>
         <w:rPr>
           <w:rFonts w:ascii="Consolas" w:hAnsi="Consolas" w:cs="Arial"/>
@@ -1594,9 +1216,9 @@
           <w:szCs w:val="20"/>
           <w:shd w:val="clear" w:color="auto" w:fill="F6F8FA"/>
         </w:rPr>
-        <w:t>build:js</w:t>
-      </w:r>
-      <w:proofErr w:type="spellEnd"/>
+        <w:br/>
+        <w:t xml:space="preserve">    &lt;script src="js/</w:t>
+      </w:r>
       <w:r>
         <w:rPr>
           <w:rFonts w:ascii="Consolas" w:hAnsi="Consolas" w:cs="Arial"/>
@@ -1605,9 +1227,8 @@
           <w:szCs w:val="20"/>
           <w:shd w:val="clear" w:color="auto" w:fill="F6F8FA"/>
         </w:rPr>
-        <w:t xml:space="preserve"> </w:t>
-      </w:r>
-      <w:proofErr w:type="spellStart"/>
+        <w:t>plugins/</w:t>
+      </w:r>
       <w:r>
         <w:rPr>
           <w:rFonts w:ascii="Consolas" w:hAnsi="Consolas" w:cs="Arial"/>
@@ -1616,9 +1237,8 @@
           <w:szCs w:val="20"/>
           <w:shd w:val="clear" w:color="auto" w:fill="F6F8FA"/>
         </w:rPr>
-        <w:t>js</w:t>
-      </w:r>
-      <w:proofErr w:type="spellEnd"/>
+        <w:t>sc</w:t>
+      </w:r>
       <w:r>
         <w:rPr>
           <w:rFonts w:ascii="Consolas" w:hAnsi="Consolas" w:cs="Arial"/>
@@ -1627,7 +1247,7 @@
           <w:szCs w:val="20"/>
           <w:shd w:val="clear" w:color="auto" w:fill="F6F8FA"/>
         </w:rPr>
-        <w:t>/main.min.js --&gt;</w:t>
+        <w:t>rollmagicControls.js"&gt;&lt;/script&gt;</w:t>
       </w:r>
       <w:r>
         <w:rPr>
@@ -1638,139 +1258,7 @@
           <w:shd w:val="clear" w:color="auto" w:fill="F6F8FA"/>
         </w:rPr>
         <w:br/>
-        <w:t xml:space="preserve">    &lt;script </w:t>
-      </w:r>
-      <w:proofErr w:type="spellStart"/>
-      <w:r>
-        <w:rPr>
-          <w:rFonts w:ascii="Consolas" w:hAnsi="Consolas" w:cs="Arial"/>
-          <w:color w:val="24292E"/>
-          <w:sz w:val="20"/>
-          <w:szCs w:val="20"/>
-          <w:shd w:val="clear" w:color="auto" w:fill="F6F8FA"/>
-        </w:rPr>
-        <w:t>src</w:t>
-      </w:r>
-      <w:proofErr w:type="spellEnd"/>
-      <w:r>
-        <w:rPr>
-          <w:rFonts w:ascii="Consolas" w:hAnsi="Consolas" w:cs="Arial"/>
-          <w:color w:val="24292E"/>
-          <w:sz w:val="20"/>
-          <w:szCs w:val="20"/>
-          <w:shd w:val="clear" w:color="auto" w:fill="F6F8FA"/>
-        </w:rPr>
-        <w:t>="</w:t>
-      </w:r>
-      <w:proofErr w:type="spellStart"/>
-      <w:r>
-        <w:rPr>
-          <w:rFonts w:ascii="Consolas" w:hAnsi="Consolas" w:cs="Arial"/>
-          <w:color w:val="24292E"/>
-          <w:sz w:val="20"/>
-          <w:szCs w:val="20"/>
-          <w:shd w:val="clear" w:color="auto" w:fill="F6F8FA"/>
-        </w:rPr>
-        <w:t>js</w:t>
-      </w:r>
-      <w:proofErr w:type="spellEnd"/>
-      <w:r>
-        <w:rPr>
-          <w:rFonts w:ascii="Consolas" w:hAnsi="Consolas" w:cs="Arial"/>
-          <w:color w:val="24292E"/>
-          <w:sz w:val="20"/>
-          <w:szCs w:val="20"/>
-          <w:shd w:val="clear" w:color="auto" w:fill="F6F8FA"/>
-        </w:rPr>
-        <w:t>/scrollmagicControls.js"&gt;&lt;/script&gt;</w:t>
-      </w:r>
-      <w:r>
-        <w:rPr>
-          <w:rFonts w:ascii="Consolas" w:hAnsi="Consolas" w:cs="Arial"/>
-          <w:color w:val="24292E"/>
-          <w:sz w:val="20"/>
-          <w:szCs w:val="20"/>
-          <w:shd w:val="clear" w:color="auto" w:fill="F6F8FA"/>
-        </w:rPr>
-        <w:br/>
-        <w:t xml:space="preserve">    &lt;script </w:t>
-      </w:r>
-      <w:proofErr w:type="spellStart"/>
-      <w:r>
-        <w:rPr>
-          <w:rFonts w:ascii="Consolas" w:hAnsi="Consolas" w:cs="Arial"/>
-          <w:color w:val="24292E"/>
-          <w:sz w:val="20"/>
-          <w:szCs w:val="20"/>
-          <w:shd w:val="clear" w:color="auto" w:fill="F6F8FA"/>
-        </w:rPr>
-        <w:t>src</w:t>
-      </w:r>
-      <w:proofErr w:type="spellEnd"/>
-      <w:r>
-        <w:rPr>
-          <w:rFonts w:ascii="Consolas" w:hAnsi="Consolas" w:cs="Arial"/>
-          <w:color w:val="24292E"/>
-          <w:sz w:val="20"/>
-          <w:szCs w:val="20"/>
-          <w:shd w:val="clear" w:color="auto" w:fill="F6F8FA"/>
-        </w:rPr>
-        <w:t>="</w:t>
-      </w:r>
-      <w:proofErr w:type="spellStart"/>
-      <w:r>
-        <w:rPr>
-          <w:rFonts w:ascii="Consolas" w:hAnsi="Consolas" w:cs="Arial"/>
-          <w:color w:val="24292E"/>
-          <w:sz w:val="20"/>
-          <w:szCs w:val="20"/>
-          <w:shd w:val="clear" w:color="auto" w:fill="F6F8FA"/>
-        </w:rPr>
-        <w:t>js</w:t>
-      </w:r>
-      <w:proofErr w:type="spellEnd"/>
-      <w:r>
-        <w:rPr>
-          <w:rFonts w:ascii="Consolas" w:hAnsi="Consolas" w:cs="Arial"/>
-          <w:color w:val="24292E"/>
-          <w:sz w:val="20"/>
-          <w:szCs w:val="20"/>
-          <w:shd w:val="clear" w:color="auto" w:fill="F6F8FA"/>
-        </w:rPr>
-        <w:t>/main.js"&gt;&lt;/script&gt;</w:t>
-      </w:r>
-      <w:r>
-        <w:rPr>
-          <w:rFonts w:ascii="Consolas" w:hAnsi="Consolas" w:cs="Arial"/>
-          <w:color w:val="24292E"/>
-          <w:sz w:val="20"/>
-          <w:szCs w:val="20"/>
-          <w:shd w:val="clear" w:color="auto" w:fill="F6F8FA"/>
-        </w:rPr>
-        <w:br/>
-        <w:t>&lt;!--</w:t>
-      </w:r>
-      <w:proofErr w:type="spellStart"/>
-      <w:r>
-        <w:rPr>
-          <w:rFonts w:ascii="Consolas" w:hAnsi="Consolas" w:cs="Arial"/>
-          <w:color w:val="24292E"/>
-          <w:sz w:val="20"/>
-          <w:szCs w:val="20"/>
-          <w:shd w:val="clear" w:color="auto" w:fill="F6F8FA"/>
-        </w:rPr>
-        <w:t>endbuild</w:t>
-      </w:r>
-      <w:proofErr w:type="spellEnd"/>
-      <w:r>
-        <w:rPr>
-          <w:rFonts w:ascii="Consolas" w:hAnsi="Consolas" w:cs="Arial"/>
-          <w:color w:val="24292E"/>
-          <w:sz w:val="20"/>
-          <w:szCs w:val="20"/>
-          <w:shd w:val="clear" w:color="auto" w:fill="F6F8FA"/>
-        </w:rPr>
-        <w:t>--&gt;</w:t>
+        <w:t>&lt;!--endbuild--&gt;</w:t>
       </w:r>
     </w:p>
     <w:p>
@@ -1794,7 +1282,45 @@
           <w:sz w:val="22"/>
           <w:szCs w:val="22"/>
         </w:rPr>
-        <w:t>The exception to this is if you are adding JS libraries (such as jQuery) which are usually added in the head.</w:t>
+        <w:t>The exception to this is if you are adding JS libraries (such as jQuery</w:t>
+      </w:r>
+      <w:r>
+        <w:rPr>
+          <w:rFonts w:ascii="Arial" w:hAnsi="Arial" w:cs="Arial"/>
+          <w:color w:val="000000"/>
+          <w:sz w:val="22"/>
+          <w:szCs w:val="22"/>
+        </w:rPr>
+        <w:t xml:space="preserve"> UI</w:t>
+      </w:r>
+      <w:r>
+        <w:rPr>
+          <w:rFonts w:ascii="Arial" w:hAnsi="Arial" w:cs="Arial"/>
+          <w:color w:val="000000"/>
+          <w:sz w:val="22"/>
+          <w:szCs w:val="22"/>
+        </w:rPr>
+        <w:t xml:space="preserve">) which are added in the </w:t>
+      </w:r>
+      <w:r>
+        <w:rPr>
+          <w:rFonts w:ascii="Arial" w:hAnsi="Arial" w:cs="Arial"/>
+          <w:color w:val="000000"/>
+          <w:sz w:val="22"/>
+          <w:szCs w:val="22"/>
+        </w:rPr>
+        <w:t>library folder</w:t>
+      </w:r>
+      <w:bookmarkStart w:id="0" w:name="_GoBack"/>
+      <w:bookmarkEnd w:id="0"/>
+      <w:r>
+        <w:rPr>
+          <w:rFonts w:ascii="Arial" w:hAnsi="Arial" w:cs="Arial"/>
+          <w:color w:val="000000"/>
+          <w:sz w:val="22"/>
+          <w:szCs w:val="22"/>
+        </w:rPr>
+        <w:t>.</w:t>
       </w:r>
     </w:p>
     <w:p>
@@ -1908,47 +1434,7 @@
           <w:sz w:val="22"/>
           <w:szCs w:val="22"/>
         </w:rPr>
-        <w:t>. This will create the /</w:t>
-      </w:r>
-      <w:proofErr w:type="spellStart"/>
-      <w:r>
-        <w:rPr>
-          <w:rFonts w:ascii="Arial" w:hAnsi="Arial" w:cs="Arial"/>
-          <w:color w:val="000000"/>
-          <w:sz w:val="22"/>
-          <w:szCs w:val="22"/>
-        </w:rPr>
-        <w:t>dist</w:t>
-      </w:r>
-      <w:proofErr w:type="spellEnd"/>
-      <w:r>
-        <w:rPr>
-          <w:rFonts w:ascii="Arial" w:hAnsi="Arial" w:cs="Arial"/>
-          <w:color w:val="000000"/>
-          <w:sz w:val="22"/>
-          <w:szCs w:val="22"/>
-        </w:rPr>
-        <w:t xml:space="preserve"> folder and inside it will be the compiled CSS and JS which you’ll use in </w:t>
-      </w:r>
-      <w:proofErr w:type="spellStart"/>
-      <w:r>
-        <w:rPr>
-          <w:rFonts w:ascii="Arial" w:hAnsi="Arial" w:cs="Arial"/>
-          <w:color w:val="000000"/>
-          <w:sz w:val="22"/>
-          <w:szCs w:val="22"/>
-        </w:rPr>
-        <w:t>Wordpress</w:t>
-      </w:r>
-      <w:proofErr w:type="spellEnd"/>
-      <w:r>
-        <w:rPr>
-          <w:rFonts w:ascii="Arial" w:hAnsi="Arial" w:cs="Arial"/>
-          <w:color w:val="000000"/>
-          <w:sz w:val="22"/>
-          <w:szCs w:val="22"/>
-        </w:rPr>
-        <w:t>.</w:t>
+        <w:t>. This will create the /dist folder and inside it will be the compiled CSS and JS which you’ll use in Wordpress.</w:t>
       </w:r>
     </w:p>
     <w:p>
@@ -1990,47 +1476,7 @@
           <w:sz w:val="22"/>
           <w:szCs w:val="22"/>
         </w:rPr>
-        <w:t xml:space="preserve">If you are adding images and referencing them in the HTML and CSS, you will have to place them a folder which has the same structure as </w:t>
-      </w:r>
-      <w:proofErr w:type="spellStart"/>
-      <w:r>
-        <w:rPr>
-          <w:rFonts w:ascii="Arial" w:hAnsi="Arial" w:cs="Arial"/>
-          <w:color w:val="000000"/>
-          <w:sz w:val="22"/>
-          <w:szCs w:val="22"/>
-        </w:rPr>
-        <w:t>Wordpress</w:t>
-      </w:r>
-      <w:proofErr w:type="spellEnd"/>
-      <w:r>
-        <w:rPr>
-          <w:rFonts w:ascii="Arial" w:hAnsi="Arial" w:cs="Arial"/>
-          <w:color w:val="000000"/>
-          <w:sz w:val="22"/>
-          <w:szCs w:val="22"/>
-        </w:rPr>
-        <w:t xml:space="preserve"> in order for them to show up correctly on both your local machine and in </w:t>
-      </w:r>
-      <w:proofErr w:type="spellStart"/>
-      <w:r>
-        <w:rPr>
-          <w:rFonts w:ascii="Arial" w:hAnsi="Arial" w:cs="Arial"/>
-          <w:color w:val="000000"/>
-          <w:sz w:val="22"/>
-          <w:szCs w:val="22"/>
-        </w:rPr>
-        <w:t>Wordpress</w:t>
-      </w:r>
-      <w:proofErr w:type="spellEnd"/>
-      <w:r>
-        <w:rPr>
-          <w:rFonts w:ascii="Arial" w:hAnsi="Arial" w:cs="Arial"/>
-          <w:color w:val="000000"/>
-          <w:sz w:val="22"/>
-          <w:szCs w:val="22"/>
-        </w:rPr>
-        <w:t>. Since we add our custom projects in the /Interactive folder, your folder structure would have to be something like this:</w:t>
+        <w:t>If you are adding images and referencing them in the HTML and CSS, you will have to place them a folder which has the same structure as Wordpress in order for them to show up correctly on both your local machine and in Wordpress. Since we add our custom projects in the /Interactive folder, your folder structure would have to be something like this:</w:t>
       </w:r>
       <w:r>
         <w:rPr>
@@ -2040,27 +1486,7 @@
           <w:szCs w:val="22"/>
         </w:rPr>
         <w:br/>
-        <w:t>/app/Interactive/2018/03/</w:t>
-      </w:r>
-      <w:proofErr w:type="spellStart"/>
-      <w:r>
-        <w:rPr>
-          <w:rFonts w:ascii="Arial" w:hAnsi="Arial" w:cs="Arial"/>
-          <w:color w:val="000000"/>
-          <w:sz w:val="22"/>
-          <w:szCs w:val="22"/>
-        </w:rPr>
-        <w:t>YourProject</w:t>
-      </w:r>
-      <w:proofErr w:type="spellEnd"/>
-      <w:r>
-        <w:rPr>
-          <w:rFonts w:ascii="Arial" w:hAnsi="Arial" w:cs="Arial"/>
-          <w:color w:val="000000"/>
-          <w:sz w:val="22"/>
-          <w:szCs w:val="22"/>
-        </w:rPr>
-        <w:t>/app/images</w:t>
+        <w:t>/app/Interactive/2018/03/YourProject/app/images</w:t>
       </w:r>
     </w:p>
     <w:p>

</xml_diff>

<commit_message>
Updated setup and gulpfile.js in order to better explain how to add images correctly
</commit_message>
<xml_diff>
--- a/setup.docx
+++ b/setup.docx
@@ -1,6 +1,6 @@
 
 <file path=word/document.xml><?xml version="1.0" encoding="utf-8"?>
-<w:document xmlns:wpc="http://schemas.microsoft.com/office/word/2010/wordprocessingCanvas" xmlns:mo="http://schemas.microsoft.com/office/mac/office/2008/main" xmlns:mc="http://schemas.openxmlformats.org/markup-compatibility/2006" xmlns:mv="urn:schemas-microsoft-com:mac:vml" xmlns:o="urn:schemas-microsoft-com:office:office" xmlns:r="http://schemas.openxmlformats.org/officeDocument/2006/relationships" xmlns:m="http://schemas.openxmlformats.org/officeDocument/2006/math" xmlns:v="urn:schemas-microsoft-com:vml" xmlns:wp14="http://schemas.microsoft.com/office/word/2010/wordprocessingDrawing" xmlns:wp="http://schemas.openxmlformats.org/drawingml/2006/wordprocessingDrawing" xmlns:w10="urn:schemas-microsoft-com:office:word" xmlns:w="http://schemas.openxmlformats.org/wordprocessingml/2006/main" xmlns:w14="http://schemas.microsoft.com/office/word/2010/wordml" xmlns:w15="http://schemas.microsoft.com/office/word/2012/wordml" xmlns:wpg="http://schemas.microsoft.com/office/word/2010/wordprocessingGroup" xmlns:wpi="http://schemas.microsoft.com/office/word/2010/wordprocessingInk" xmlns:wne="http://schemas.microsoft.com/office/word/2006/wordml" xmlns:wps="http://schemas.microsoft.com/office/word/2010/wordprocessingShape" mc:Ignorable="w14 w15 wp14">
+<w:document xmlns:wpc="http://schemas.microsoft.com/office/word/2010/wordprocessingCanvas" xmlns:cx="http://schemas.microsoft.com/office/drawing/2014/chartex" xmlns:cx1="http://schemas.microsoft.com/office/drawing/2015/9/8/chartex" xmlns:cx2="http://schemas.microsoft.com/office/drawing/2015/10/21/chartex" xmlns:cx3="http://schemas.microsoft.com/office/drawing/2016/5/9/chartex" xmlns:cx4="http://schemas.microsoft.com/office/drawing/2016/5/10/chartex" xmlns:cx5="http://schemas.microsoft.com/office/drawing/2016/5/11/chartex" xmlns:cx6="http://schemas.microsoft.com/office/drawing/2016/5/12/chartex" xmlns:cx7="http://schemas.microsoft.com/office/drawing/2016/5/13/chartex" xmlns:cx8="http://schemas.microsoft.com/office/drawing/2016/5/14/chartex" xmlns:mc="http://schemas.openxmlformats.org/markup-compatibility/2006" xmlns:aink="http://schemas.microsoft.com/office/drawing/2016/ink" xmlns:am3d="http://schemas.microsoft.com/office/drawing/2017/model3d" xmlns:o="urn:schemas-microsoft-com:office:office" xmlns:r="http://schemas.openxmlformats.org/officeDocument/2006/relationships" xmlns:m="http://schemas.openxmlformats.org/officeDocument/2006/math" xmlns:v="urn:schemas-microsoft-com:vml" xmlns:wp14="http://schemas.microsoft.com/office/word/2010/wordprocessingDrawing" xmlns:wp="http://schemas.openxmlformats.org/drawingml/2006/wordprocessingDrawing" xmlns:w10="urn:schemas-microsoft-com:office:word" xmlns:w="http://schemas.openxmlformats.org/wordprocessingml/2006/main" xmlns:w14="http://schemas.microsoft.com/office/word/2010/wordml" xmlns:w15="http://schemas.microsoft.com/office/word/2012/wordml" xmlns:w16cid="http://schemas.microsoft.com/office/word/2016/wordml/cid" xmlns:w16se="http://schemas.microsoft.com/office/word/2015/wordml/symex" xmlns:wpg="http://schemas.microsoft.com/office/word/2010/wordprocessingGroup" xmlns:wpi="http://schemas.microsoft.com/office/word/2010/wordprocessingInk" xmlns:wne="http://schemas.microsoft.com/office/word/2006/wordml" xmlns:wps="http://schemas.microsoft.com/office/word/2010/wordprocessingShape" mc:Ignorable="w14 w15 w16se w16cid wp14">
   <w:body>
     <w:p>
       <w:pPr>
@@ -31,6 +31,7 @@
       <w:pPr>
         <w:rPr>
           <w:rFonts w:ascii="Times New Roman" w:hAnsi="Times New Roman" w:cs="Times New Roman"/>
+          <w:color w:val="FF0000"/>
         </w:rPr>
       </w:pPr>
       <w:r>
@@ -38,11 +39,33 @@
           <w:rFonts w:ascii="Arial" w:hAnsi="Arial" w:cs="Arial"/>
           <w:b/>
           <w:bCs/>
-          <w:color w:val="000000"/>
-          <w:sz w:val="22"/>
-          <w:szCs w:val="22"/>
-        </w:rPr>
-        <w:t>First time:</w:t>
+          <w:color w:val="FF0000"/>
+          <w:sz w:val="22"/>
+          <w:szCs w:val="22"/>
+        </w:rPr>
+        <w:t>First time</w:t>
+      </w:r>
+      <w:r>
+        <w:rPr>
+          <w:rFonts w:ascii="Arial" w:hAnsi="Arial" w:cs="Arial"/>
+          <w:b/>
+          <w:bCs/>
+          <w:color w:val="FF0000"/>
+          <w:sz w:val="22"/>
+          <w:szCs w:val="22"/>
+        </w:rPr>
+        <w:t xml:space="preserve"> only</w:t>
+      </w:r>
+      <w:r>
+        <w:rPr>
+          <w:rFonts w:ascii="Arial" w:hAnsi="Arial" w:cs="Arial"/>
+          <w:b/>
+          <w:bCs/>
+          <w:color w:val="FF0000"/>
+          <w:sz w:val="22"/>
+          <w:szCs w:val="22"/>
+        </w:rPr>
+        <w:t>:</w:t>
       </w:r>
     </w:p>
     <w:p>
@@ -340,30 +363,6 @@
           <w:sz w:val="22"/>
           <w:szCs w:val="22"/>
         </w:rPr>
-        <w:t>Create a folder for your project.</w:t>
-      </w:r>
-    </w:p>
-    <w:p>
-      <w:pPr>
-        <w:numPr>
-          <w:ilvl w:val="0"/>
-          <w:numId w:val="2"/>
-        </w:numPr>
-        <w:textAlignment w:val="baseline"/>
-        <w:rPr>
-          <w:rFonts w:ascii="Arial" w:hAnsi="Arial" w:cs="Arial"/>
-          <w:color w:val="000000"/>
-          <w:sz w:val="22"/>
-          <w:szCs w:val="22"/>
-        </w:rPr>
-      </w:pPr>
-      <w:r>
-        <w:rPr>
-          <w:rFonts w:ascii="Arial" w:hAnsi="Arial" w:cs="Arial"/>
-          <w:color w:val="000000"/>
-          <w:sz w:val="22"/>
-          <w:szCs w:val="22"/>
-        </w:rPr>
         <w:t>Download the gulp template from Github</w:t>
       </w:r>
       <w:r>
@@ -617,6 +616,60 @@
     </w:p>
     <w:p>
       <w:pPr>
+        <w:ind w:left="720"/>
+        <w:textAlignment w:val="baseline"/>
+        <w:rPr>
+          <w:rFonts w:ascii="Arial" w:hAnsi="Arial" w:cs="Arial"/>
+          <w:color w:val="000000"/>
+          <w:sz w:val="22"/>
+          <w:szCs w:val="22"/>
+        </w:rPr>
+      </w:pPr>
+    </w:p>
+    <w:p>
+      <w:pPr>
+        <w:textAlignment w:val="baseline"/>
+        <w:rPr>
+          <w:rFonts w:ascii="Arial" w:hAnsi="Arial" w:cs="Arial"/>
+          <w:i/>
+          <w:color w:val="000000"/>
+          <w:sz w:val="22"/>
+          <w:szCs w:val="22"/>
+        </w:rPr>
+      </w:pPr>
+      <w:r>
+        <w:rPr>
+          <w:rFonts w:ascii="Arial" w:hAnsi="Arial" w:cs="Arial"/>
+          <w:i/>
+          <w:color w:val="000000"/>
+          <w:sz w:val="22"/>
+          <w:szCs w:val="22"/>
+        </w:rPr>
+        <w:t>Note: If you get an error in the terminal saying “no command ‘gulp’ found</w:t>
+      </w:r>
+      <w:r>
+        <w:rPr>
+          <w:rFonts w:ascii="Arial" w:hAnsi="Arial" w:cs="Arial"/>
+          <w:i/>
+          <w:color w:val="000000"/>
+          <w:sz w:val="22"/>
+          <w:szCs w:val="22"/>
+        </w:rPr>
+        <w:t>”</w:t>
+      </w:r>
+      <w:r>
+        <w:rPr>
+          <w:rFonts w:ascii="Arial" w:hAnsi="Arial" w:cs="Arial"/>
+          <w:i/>
+          <w:color w:val="000000"/>
+          <w:sz w:val="22"/>
+          <w:szCs w:val="22"/>
+        </w:rPr>
+        <w:t>, it means that you don’t have gulp on your machine and you need to do that first (see step three in the first time setup steps).</w:t>
+      </w:r>
+    </w:p>
+    <w:p>
+      <w:pPr>
         <w:rPr>
           <w:rFonts w:ascii="Times New Roman" w:eastAsia="Times New Roman" w:hAnsi="Times New Roman" w:cs="Times New Roman"/>
         </w:rPr>
@@ -672,7 +725,25 @@
           <w:sz w:val="22"/>
           <w:szCs w:val="22"/>
         </w:rPr>
-        <w:t xml:space="preserve"> in Terminal and this will create a /dist folder in which all of the compiled/compressed CSS and JS will be located. These are the files you will eventually move into Wordpress.</w:t>
+        <w:t xml:space="preserve"> in Terminal</w:t>
+      </w:r>
+      <w:r>
+        <w:rPr>
+          <w:rFonts w:ascii="Arial" w:hAnsi="Arial" w:cs="Arial"/>
+          <w:color w:val="000000"/>
+          <w:sz w:val="22"/>
+          <w:szCs w:val="22"/>
+        </w:rPr>
+        <w:t xml:space="preserve"> (see below)</w:t>
+      </w:r>
+      <w:r>
+        <w:rPr>
+          <w:rFonts w:ascii="Arial" w:hAnsi="Arial" w:cs="Arial"/>
+          <w:color w:val="000000"/>
+          <w:sz w:val="22"/>
+          <w:szCs w:val="22"/>
+        </w:rPr>
+        <w:t xml:space="preserve"> and this will create a /dist folder in which all of the compiled/compressed CSS and JS will be located. These are the files you will eventually move into Wordpress.</w:t>
       </w:r>
     </w:p>
     <w:p>
@@ -795,7 +866,15 @@
           <w:shd w:val="clear" w:color="auto" w:fill="F6F8FA"/>
         </w:rPr>
         <w:tab/>
-      </w:r>
+        <w:t>/plugins</w:t>
+      </w:r>
+    </w:p>
+    <w:p>
+      <w:pPr>
+        <w:rPr>
+          <w:rFonts w:ascii="Times New Roman" w:hAnsi="Times New Roman" w:cs="Times New Roman"/>
+        </w:rPr>
+      </w:pPr>
       <w:r>
         <w:rPr>
           <w:rFonts w:ascii="Consolas" w:hAnsi="Consolas" w:cs="Times New Roman"/>
@@ -804,7 +883,7 @@
           <w:szCs w:val="20"/>
           <w:shd w:val="clear" w:color="auto" w:fill="F6F8FA"/>
         </w:rPr>
-        <w:t>/plugins</w:t>
+        <w:t>   /scss</w:t>
       </w:r>
     </w:p>
     <w:p>
@@ -821,7 +900,7 @@
           <w:szCs w:val="20"/>
           <w:shd w:val="clear" w:color="auto" w:fill="F6F8FA"/>
         </w:rPr>
-        <w:t>   /scss</w:t>
+        <w:t xml:space="preserve">    index.html</w:t>
       </w:r>
     </w:p>
     <w:p>
@@ -838,6 +917,57 @@
           <w:szCs w:val="20"/>
           <w:shd w:val="clear" w:color="auto" w:fill="F6F8FA"/>
         </w:rPr>
+        <w:t>/dist</w:t>
+      </w:r>
+    </w:p>
+    <w:p>
+      <w:pPr>
+        <w:rPr>
+          <w:rFonts w:ascii="Times New Roman" w:hAnsi="Times New Roman" w:cs="Times New Roman"/>
+        </w:rPr>
+      </w:pPr>
+      <w:r>
+        <w:rPr>
+          <w:rFonts w:ascii="Consolas" w:hAnsi="Consolas" w:cs="Times New Roman"/>
+          <w:color w:val="24292E"/>
+          <w:sz w:val="20"/>
+          <w:szCs w:val="20"/>
+          <w:shd w:val="clear" w:color="auto" w:fill="F6F8FA"/>
+        </w:rPr>
+        <w:t xml:space="preserve">    /css</w:t>
+      </w:r>
+    </w:p>
+    <w:p>
+      <w:pPr>
+        <w:rPr>
+          <w:rFonts w:ascii="Times New Roman" w:hAnsi="Times New Roman" w:cs="Times New Roman"/>
+        </w:rPr>
+      </w:pPr>
+      <w:r>
+        <w:rPr>
+          <w:rFonts w:ascii="Consolas" w:hAnsi="Consolas" w:cs="Times New Roman"/>
+          <w:color w:val="24292E"/>
+          <w:sz w:val="20"/>
+          <w:szCs w:val="20"/>
+          <w:shd w:val="clear" w:color="auto" w:fill="F6F8FA"/>
+        </w:rPr>
+        <w:t xml:space="preserve">    /js</w:t>
+      </w:r>
+    </w:p>
+    <w:p>
+      <w:pPr>
+        <w:rPr>
+          <w:rFonts w:ascii="Times New Roman" w:hAnsi="Times New Roman" w:cs="Times New Roman"/>
+        </w:rPr>
+      </w:pPr>
+      <w:r>
+        <w:rPr>
+          <w:rFonts w:ascii="Consolas" w:hAnsi="Consolas" w:cs="Times New Roman"/>
+          <w:color w:val="24292E"/>
+          <w:sz w:val="20"/>
+          <w:szCs w:val="20"/>
+          <w:shd w:val="clear" w:color="auto" w:fill="F6F8FA"/>
+        </w:rPr>
         <w:t xml:space="preserve">    index.html</w:t>
       </w:r>
     </w:p>
@@ -855,74 +985,7 @@
           <w:szCs w:val="20"/>
           <w:shd w:val="clear" w:color="auto" w:fill="F6F8FA"/>
         </w:rPr>
-        <w:t>/dist</w:t>
-      </w:r>
-    </w:p>
-    <w:p>
-      <w:pPr>
-        <w:rPr>
-          <w:rFonts w:ascii="Times New Roman" w:hAnsi="Times New Roman" w:cs="Times New Roman"/>
-        </w:rPr>
-      </w:pPr>
-      <w:r>
-        <w:rPr>
-          <w:rFonts w:ascii="Consolas" w:hAnsi="Consolas" w:cs="Times New Roman"/>
-          <w:color w:val="24292E"/>
-          <w:sz w:val="20"/>
-          <w:szCs w:val="20"/>
-          <w:shd w:val="clear" w:color="auto" w:fill="F6F8FA"/>
-        </w:rPr>
-        <w:t xml:space="preserve">    /css</w:t>
-      </w:r>
-    </w:p>
-    <w:p>
-      <w:pPr>
-        <w:rPr>
-          <w:rFonts w:ascii="Times New Roman" w:hAnsi="Times New Roman" w:cs="Times New Roman"/>
-        </w:rPr>
-      </w:pPr>
-      <w:r>
-        <w:rPr>
-          <w:rFonts w:ascii="Consolas" w:hAnsi="Consolas" w:cs="Times New Roman"/>
-          <w:color w:val="24292E"/>
-          <w:sz w:val="20"/>
-          <w:szCs w:val="20"/>
-          <w:shd w:val="clear" w:color="auto" w:fill="F6F8FA"/>
-        </w:rPr>
-        <w:t xml:space="preserve">    /js</w:t>
-      </w:r>
-    </w:p>
-    <w:p>
-      <w:pPr>
-        <w:rPr>
-          <w:rFonts w:ascii="Times New Roman" w:hAnsi="Times New Roman" w:cs="Times New Roman"/>
-        </w:rPr>
-      </w:pPr>
-      <w:r>
-        <w:rPr>
-          <w:rFonts w:ascii="Consolas" w:hAnsi="Consolas" w:cs="Times New Roman"/>
-          <w:color w:val="24292E"/>
-          <w:sz w:val="20"/>
-          <w:szCs w:val="20"/>
-          <w:shd w:val="clear" w:color="auto" w:fill="F6F8FA"/>
-        </w:rPr>
-        <w:t xml:space="preserve">    index.html</w:t>
-      </w:r>
-    </w:p>
-    <w:p>
-      <w:pPr>
-        <w:rPr>
-          <w:rFonts w:ascii="Times New Roman" w:hAnsi="Times New Roman" w:cs="Times New Roman"/>
-        </w:rPr>
-      </w:pPr>
-      <w:r>
-        <w:rPr>
-          <w:rFonts w:ascii="Consolas" w:hAnsi="Consolas" w:cs="Times New Roman"/>
-          <w:color w:val="24292E"/>
-          <w:sz w:val="20"/>
-          <w:szCs w:val="20"/>
-          <w:shd w:val="clear" w:color="auto" w:fill="F6F8FA"/>
-        </w:rPr>
+        <w:lastRenderedPageBreak/>
         <w:t>/node_modules</w:t>
       </w:r>
     </w:p>
@@ -1187,78 +1250,7 @@
           <w:sz w:val="22"/>
           <w:szCs w:val="22"/>
         </w:rPr>
-        <w:t>When you add additional JS files you will need to reference them in the bottom of index.html between the commented out lines:</w:t>
-      </w:r>
-      <w:r>
-        <w:rPr>
-          <w:rFonts w:ascii="Arial" w:hAnsi="Arial" w:cs="Arial"/>
-          <w:color w:val="000000"/>
-          <w:sz w:val="22"/>
-          <w:szCs w:val="22"/>
-        </w:rPr>
-        <w:br/>
-      </w:r>
-      <w:r>
-        <w:rPr>
-          <w:rFonts w:ascii="Consolas" w:hAnsi="Consolas" w:cs="Arial"/>
-          <w:color w:val="24292E"/>
-          <w:sz w:val="20"/>
-          <w:szCs w:val="20"/>
-          <w:shd w:val="clear" w:color="auto" w:fill="F6F8FA"/>
-        </w:rPr>
-        <w:t>&lt;!--build:js js/main.min.js --&gt;</w:t>
-      </w:r>
-      <w:r>
-        <w:rPr>
-          <w:rFonts w:ascii="Consolas" w:hAnsi="Consolas" w:cs="Arial"/>
-          <w:color w:val="24292E"/>
-          <w:sz w:val="20"/>
-          <w:szCs w:val="20"/>
-          <w:shd w:val="clear" w:color="auto" w:fill="F6F8FA"/>
-        </w:rPr>
-        <w:br/>
-        <w:t xml:space="preserve">    &lt;script src="js/</w:t>
-      </w:r>
-      <w:r>
-        <w:rPr>
-          <w:rFonts w:ascii="Consolas" w:hAnsi="Consolas" w:cs="Arial"/>
-          <w:color w:val="24292E"/>
-          <w:sz w:val="20"/>
-          <w:szCs w:val="20"/>
-          <w:shd w:val="clear" w:color="auto" w:fill="F6F8FA"/>
-        </w:rPr>
-        <w:t>plugins/</w:t>
-      </w:r>
-      <w:r>
-        <w:rPr>
-          <w:rFonts w:ascii="Consolas" w:hAnsi="Consolas" w:cs="Arial"/>
-          <w:color w:val="24292E"/>
-          <w:sz w:val="20"/>
-          <w:szCs w:val="20"/>
-          <w:shd w:val="clear" w:color="auto" w:fill="F6F8FA"/>
-        </w:rPr>
-        <w:t>sc</w:t>
-      </w:r>
-      <w:r>
-        <w:rPr>
-          <w:rFonts w:ascii="Consolas" w:hAnsi="Consolas" w:cs="Arial"/>
-          <w:color w:val="24292E"/>
-          <w:sz w:val="20"/>
-          <w:szCs w:val="20"/>
-          <w:shd w:val="clear" w:color="auto" w:fill="F6F8FA"/>
-        </w:rPr>
-        <w:t>rollmagicControls.js"&gt;&lt;/script&gt;</w:t>
-      </w:r>
-      <w:r>
-        <w:rPr>
-          <w:rFonts w:ascii="Consolas" w:hAnsi="Consolas" w:cs="Arial"/>
-          <w:color w:val="24292E"/>
-          <w:sz w:val="20"/>
-          <w:szCs w:val="20"/>
-          <w:shd w:val="clear" w:color="auto" w:fill="F6F8FA"/>
-        </w:rPr>
-        <w:br/>
-        <w:t>&lt;!--endbuild--&gt;</w:t>
+        <w:t>Files that you create should go in the plugins folder and libraries such as scrollmagic or jquery should go in the library folder</w:t>
       </w:r>
     </w:p>
     <w:p>
@@ -1282,45 +1274,78 @@
           <w:sz w:val="22"/>
           <w:szCs w:val="22"/>
         </w:rPr>
-        <w:t>The exception to this is if you are adding JS libraries (such as jQuery</w:t>
-      </w:r>
-      <w:r>
-        <w:rPr>
-          <w:rFonts w:ascii="Arial" w:hAnsi="Arial" w:cs="Arial"/>
-          <w:color w:val="000000"/>
-          <w:sz w:val="22"/>
-          <w:szCs w:val="22"/>
-        </w:rPr>
-        <w:t xml:space="preserve"> UI</w:t>
-      </w:r>
-      <w:r>
-        <w:rPr>
-          <w:rFonts w:ascii="Arial" w:hAnsi="Arial" w:cs="Arial"/>
-          <w:color w:val="000000"/>
-          <w:sz w:val="22"/>
-          <w:szCs w:val="22"/>
-        </w:rPr>
-        <w:t xml:space="preserve">) which are added in the </w:t>
-      </w:r>
-      <w:r>
-        <w:rPr>
-          <w:rFonts w:ascii="Arial" w:hAnsi="Arial" w:cs="Arial"/>
-          <w:color w:val="000000"/>
-          <w:sz w:val="22"/>
-          <w:szCs w:val="22"/>
-        </w:rPr>
-        <w:t>library folder</w:t>
-      </w:r>
-      <w:bookmarkStart w:id="0" w:name="_GoBack"/>
-      <w:bookmarkEnd w:id="0"/>
-      <w:r>
-        <w:rPr>
-          <w:rFonts w:ascii="Arial" w:hAnsi="Arial" w:cs="Arial"/>
-          <w:color w:val="000000"/>
-          <w:sz w:val="22"/>
-          <w:szCs w:val="22"/>
-        </w:rPr>
-        <w:t>.</w:t>
+        <w:t>When you add additional JS files you will need to reference them in the bottom of index.html between the commented out lines:</w:t>
+      </w:r>
+      <w:r>
+        <w:rPr>
+          <w:rFonts w:ascii="Arial" w:hAnsi="Arial" w:cs="Arial"/>
+          <w:color w:val="000000"/>
+          <w:sz w:val="22"/>
+          <w:szCs w:val="22"/>
+        </w:rPr>
+        <w:br/>
+      </w:r>
+      <w:r>
+        <w:rPr>
+          <w:rFonts w:ascii="Consolas" w:hAnsi="Consolas" w:cs="Arial"/>
+          <w:color w:val="24292E"/>
+          <w:sz w:val="20"/>
+          <w:szCs w:val="20"/>
+          <w:shd w:val="clear" w:color="auto" w:fill="F6F8FA"/>
+        </w:rPr>
+        <w:t>&lt;!--build:js js/main.min.js --&gt;</w:t>
+      </w:r>
+      <w:r>
+        <w:rPr>
+          <w:rFonts w:ascii="Consolas" w:hAnsi="Consolas" w:cs="Arial"/>
+          <w:color w:val="24292E"/>
+          <w:sz w:val="20"/>
+          <w:szCs w:val="20"/>
+          <w:shd w:val="clear" w:color="auto" w:fill="F6F8FA"/>
+        </w:rPr>
+        <w:br/>
+        <w:t xml:space="preserve">    &lt;script src="js/</w:t>
+      </w:r>
+      <w:r>
+        <w:rPr>
+          <w:rFonts w:ascii="Consolas" w:hAnsi="Consolas" w:cs="Arial"/>
+          <w:color w:val="24292E"/>
+          <w:sz w:val="20"/>
+          <w:szCs w:val="20"/>
+          <w:shd w:val="clear" w:color="auto" w:fill="F6F8FA"/>
+        </w:rPr>
+        <w:t>plugins/</w:t>
+      </w:r>
+      <w:r>
+        <w:rPr>
+          <w:rFonts w:ascii="Consolas" w:hAnsi="Consolas" w:cs="Arial"/>
+          <w:color w:val="24292E"/>
+          <w:sz w:val="20"/>
+          <w:szCs w:val="20"/>
+          <w:shd w:val="clear" w:color="auto" w:fill="F6F8FA"/>
+        </w:rPr>
+        <w:t>sc</w:t>
+      </w:r>
+      <w:r>
+        <w:rPr>
+          <w:rFonts w:ascii="Consolas" w:hAnsi="Consolas" w:cs="Arial"/>
+          <w:color w:val="24292E"/>
+          <w:sz w:val="20"/>
+          <w:szCs w:val="20"/>
+          <w:shd w:val="clear" w:color="auto" w:fill="F6F8FA"/>
+        </w:rPr>
+        <w:t>rollmagicControls.js"&gt;&lt;/script&gt;</w:t>
+      </w:r>
+      <w:r>
+        <w:rPr>
+          <w:rFonts w:ascii="Consolas" w:hAnsi="Consolas" w:cs="Arial"/>
+          <w:color w:val="24292E"/>
+          <w:sz w:val="20"/>
+          <w:szCs w:val="20"/>
+          <w:shd w:val="clear" w:color="auto" w:fill="F6F8FA"/>
+        </w:rPr>
+        <w:br/>
+        <w:t>&lt;!--endbuild--&gt;</w:t>
       </w:r>
     </w:p>
     <w:p>
@@ -1344,8 +1369,384 @@
           <w:sz w:val="22"/>
           <w:szCs w:val="22"/>
         </w:rPr>
+        <w:t>The exception to this is if you are adding JS libraries (such as jQuery</w:t>
+      </w:r>
+      <w:r>
+        <w:rPr>
+          <w:rFonts w:ascii="Arial" w:hAnsi="Arial" w:cs="Arial"/>
+          <w:color w:val="000000"/>
+          <w:sz w:val="22"/>
+          <w:szCs w:val="22"/>
+        </w:rPr>
+        <w:t xml:space="preserve"> UI</w:t>
+      </w:r>
+      <w:r>
+        <w:rPr>
+          <w:rFonts w:ascii="Arial" w:hAnsi="Arial" w:cs="Arial"/>
+          <w:color w:val="000000"/>
+          <w:sz w:val="22"/>
+          <w:szCs w:val="22"/>
+        </w:rPr>
+        <w:t xml:space="preserve">) which are added in the </w:t>
+      </w:r>
+      <w:r>
+        <w:rPr>
+          <w:rFonts w:ascii="Arial" w:hAnsi="Arial" w:cs="Arial"/>
+          <w:color w:val="000000"/>
+          <w:sz w:val="22"/>
+          <w:szCs w:val="22"/>
+        </w:rPr>
+        <w:t>library folder</w:t>
+      </w:r>
+      <w:r>
+        <w:rPr>
+          <w:rFonts w:ascii="Arial" w:hAnsi="Arial" w:cs="Arial"/>
+          <w:color w:val="000000"/>
+          <w:sz w:val="22"/>
+          <w:szCs w:val="22"/>
+        </w:rPr>
+        <w:t>.</w:t>
+      </w:r>
+    </w:p>
+    <w:p>
+      <w:pPr>
+        <w:numPr>
+          <w:ilvl w:val="0"/>
+          <w:numId w:val="5"/>
+        </w:numPr>
+        <w:textAlignment w:val="baseline"/>
+        <w:rPr>
+          <w:rFonts w:ascii="Arial" w:hAnsi="Arial" w:cs="Arial"/>
+          <w:color w:val="000000"/>
+          <w:sz w:val="22"/>
+          <w:szCs w:val="22"/>
+        </w:rPr>
+      </w:pPr>
+      <w:r>
+        <w:rPr>
+          <w:rFonts w:ascii="Arial" w:hAnsi="Arial" w:cs="Arial"/>
+          <w:color w:val="000000"/>
+          <w:sz w:val="22"/>
+          <w:szCs w:val="22"/>
+        </w:rPr>
         <w:t xml:space="preserve">Note that the order in which you add the references sometimes matters if one JS file depends on another to run. </w:t>
       </w:r>
+    </w:p>
+    <w:p>
+      <w:pPr>
+        <w:textAlignment w:val="baseline"/>
+        <w:rPr>
+          <w:rFonts w:ascii="Arial" w:hAnsi="Arial" w:cs="Arial"/>
+          <w:color w:val="000000"/>
+          <w:sz w:val="22"/>
+          <w:szCs w:val="22"/>
+        </w:rPr>
+      </w:pPr>
+    </w:p>
+    <w:p>
+      <w:pPr>
+        <w:rPr>
+          <w:rFonts w:ascii="Arial" w:hAnsi="Arial" w:cs="Arial"/>
+          <w:color w:val="000000"/>
+          <w:sz w:val="22"/>
+          <w:szCs w:val="22"/>
+          <w:u w:val="single"/>
+        </w:rPr>
+      </w:pPr>
+      <w:r>
+        <w:rPr>
+          <w:rFonts w:ascii="Arial" w:hAnsi="Arial" w:cs="Arial"/>
+          <w:color w:val="000000"/>
+          <w:sz w:val="22"/>
+          <w:szCs w:val="22"/>
+          <w:u w:val="single"/>
+        </w:rPr>
+        <w:t>IMAGES</w:t>
+      </w:r>
+    </w:p>
+    <w:p>
+      <w:pPr>
+        <w:numPr>
+          <w:ilvl w:val="0"/>
+          <w:numId w:val="5"/>
+        </w:numPr>
+        <w:textAlignment w:val="baseline"/>
+        <w:rPr>
+          <w:rFonts w:ascii="Arial" w:hAnsi="Arial" w:cs="Arial"/>
+          <w:color w:val="000000"/>
+          <w:sz w:val="22"/>
+          <w:szCs w:val="22"/>
+        </w:rPr>
+      </w:pPr>
+      <w:r>
+        <w:rPr>
+          <w:rFonts w:ascii="Arial" w:hAnsi="Arial" w:cs="Arial"/>
+          <w:color w:val="000000"/>
+          <w:sz w:val="22"/>
+          <w:szCs w:val="22"/>
+        </w:rPr>
+        <w:t>When you add</w:t>
+      </w:r>
+      <w:r>
+        <w:rPr>
+          <w:rFonts w:ascii="Arial" w:hAnsi="Arial" w:cs="Arial"/>
+          <w:color w:val="000000"/>
+          <w:sz w:val="22"/>
+          <w:szCs w:val="22"/>
+        </w:rPr>
+        <w:t xml:space="preserve"> images and referenc</w:t>
+      </w:r>
+      <w:r>
+        <w:rPr>
+          <w:rFonts w:ascii="Arial" w:hAnsi="Arial" w:cs="Arial"/>
+          <w:color w:val="000000"/>
+          <w:sz w:val="22"/>
+          <w:szCs w:val="22"/>
+        </w:rPr>
+        <w:t>e</w:t>
+      </w:r>
+      <w:r>
+        <w:rPr>
+          <w:rFonts w:ascii="Arial" w:hAnsi="Arial" w:cs="Arial"/>
+          <w:color w:val="000000"/>
+          <w:sz w:val="22"/>
+          <w:szCs w:val="22"/>
+        </w:rPr>
+        <w:t xml:space="preserve"> them in the HTML</w:t>
+      </w:r>
+      <w:r>
+        <w:rPr>
+          <w:rFonts w:ascii="Arial" w:hAnsi="Arial" w:cs="Arial"/>
+          <w:color w:val="000000"/>
+          <w:sz w:val="22"/>
+          <w:szCs w:val="22"/>
+        </w:rPr>
+        <w:t>, JS</w:t>
+      </w:r>
+      <w:r>
+        <w:rPr>
+          <w:rFonts w:ascii="Arial" w:hAnsi="Arial" w:cs="Arial"/>
+          <w:color w:val="000000"/>
+          <w:sz w:val="22"/>
+          <w:szCs w:val="22"/>
+        </w:rPr>
+        <w:t xml:space="preserve"> and CSS, you will have to </w:t>
+      </w:r>
+      <w:r>
+        <w:rPr>
+          <w:rFonts w:ascii="Arial" w:hAnsi="Arial" w:cs="Arial"/>
+          <w:color w:val="000000"/>
+          <w:sz w:val="22"/>
+          <w:szCs w:val="22"/>
+        </w:rPr>
+        <w:t xml:space="preserve">use </w:t>
+      </w:r>
+      <w:r>
+        <w:rPr>
+          <w:rFonts w:ascii="Arial" w:hAnsi="Arial" w:cs="Arial"/>
+          <w:color w:val="000000"/>
+          <w:sz w:val="22"/>
+          <w:szCs w:val="22"/>
+        </w:rPr>
+        <w:t>the same structure as Wordpress in order for them to show up correctly on both your local machine and in Wordpress. Since we a</w:t>
+      </w:r>
+      <w:r>
+        <w:rPr>
+          <w:rFonts w:ascii="Arial" w:hAnsi="Arial" w:cs="Arial"/>
+          <w:color w:val="000000"/>
+          <w:sz w:val="22"/>
+          <w:szCs w:val="22"/>
+        </w:rPr>
+        <w:t xml:space="preserve">dd our custom projects in the </w:t>
+      </w:r>
+      <w:r>
+        <w:rPr>
+          <w:rFonts w:ascii="Arial" w:hAnsi="Arial" w:cs="Arial"/>
+          <w:color w:val="000000"/>
+          <w:sz w:val="22"/>
+          <w:szCs w:val="22"/>
+        </w:rPr>
+        <w:t>“</w:t>
+      </w:r>
+      <w:r>
+        <w:rPr>
+          <w:rFonts w:ascii="Arial" w:hAnsi="Arial" w:cs="Arial"/>
+          <w:color w:val="000000"/>
+          <w:sz w:val="22"/>
+          <w:szCs w:val="22"/>
+        </w:rPr>
+        <w:t>/i</w:t>
+      </w:r>
+      <w:r>
+        <w:rPr>
+          <w:rFonts w:ascii="Arial" w:hAnsi="Arial" w:cs="Arial"/>
+          <w:color w:val="000000"/>
+          <w:sz w:val="22"/>
+          <w:szCs w:val="22"/>
+        </w:rPr>
+        <w:t>nteractive</w:t>
+      </w:r>
+      <w:r>
+        <w:rPr>
+          <w:rFonts w:ascii="Arial" w:hAnsi="Arial" w:cs="Arial"/>
+          <w:color w:val="000000"/>
+          <w:sz w:val="22"/>
+          <w:szCs w:val="22"/>
+        </w:rPr>
+        <w:t>”</w:t>
+      </w:r>
+      <w:r>
+        <w:rPr>
+          <w:rFonts w:ascii="Arial" w:hAnsi="Arial" w:cs="Arial"/>
+          <w:color w:val="000000"/>
+          <w:sz w:val="22"/>
+          <w:szCs w:val="22"/>
+        </w:rPr>
+        <w:t xml:space="preserve"> folder, your folder structure would have to be something like</w:t>
+      </w:r>
+      <w:bookmarkStart w:id="0" w:name="_GoBack"/>
+      <w:bookmarkEnd w:id="0"/>
+      <w:r>
+        <w:rPr>
+          <w:rFonts w:ascii="Arial" w:hAnsi="Arial" w:cs="Arial"/>
+          <w:color w:val="000000"/>
+          <w:sz w:val="22"/>
+          <w:szCs w:val="22"/>
+        </w:rPr>
+        <w:t xml:space="preserve"> this:</w:t>
+      </w:r>
+      <w:r>
+        <w:rPr>
+          <w:rFonts w:ascii="Arial" w:hAnsi="Arial" w:cs="Arial"/>
+          <w:color w:val="000000"/>
+          <w:sz w:val="22"/>
+          <w:szCs w:val="22"/>
+        </w:rPr>
+        <w:br/>
+        <w:t>/</w:t>
+      </w:r>
+      <w:r>
+        <w:rPr>
+          <w:rFonts w:ascii="Arial" w:hAnsi="Arial" w:cs="Arial"/>
+          <w:color w:val="000000"/>
+          <w:sz w:val="22"/>
+          <w:szCs w:val="22"/>
+        </w:rPr>
+        <w:t>dist</w:t>
+      </w:r>
+      <w:r>
+        <w:rPr>
+          <w:rFonts w:ascii="Arial" w:hAnsi="Arial" w:cs="Arial"/>
+          <w:color w:val="000000"/>
+          <w:sz w:val="22"/>
+          <w:szCs w:val="22"/>
+        </w:rPr>
+        <w:t>/</w:t>
+      </w:r>
+      <w:r>
+        <w:rPr>
+          <w:rFonts w:ascii="Arial" w:hAnsi="Arial" w:cs="Arial"/>
+          <w:color w:val="000000"/>
+          <w:sz w:val="22"/>
+          <w:szCs w:val="22"/>
+        </w:rPr>
+        <w:t>interactive/2018/03/YourProject</w:t>
+      </w:r>
+      <w:r>
+        <w:rPr>
+          <w:rFonts w:ascii="Arial" w:hAnsi="Arial" w:cs="Arial"/>
+          <w:color w:val="000000"/>
+          <w:sz w:val="22"/>
+          <w:szCs w:val="22"/>
+        </w:rPr>
+        <w:t>/images</w:t>
+      </w:r>
+    </w:p>
+    <w:p>
+      <w:pPr>
+        <w:numPr>
+          <w:ilvl w:val="0"/>
+          <w:numId w:val="5"/>
+        </w:numPr>
+        <w:textAlignment w:val="baseline"/>
+        <w:rPr>
+          <w:rFonts w:ascii="Arial" w:hAnsi="Arial" w:cs="Arial"/>
+          <w:color w:val="000000"/>
+          <w:sz w:val="22"/>
+          <w:szCs w:val="22"/>
+        </w:rPr>
+      </w:pPr>
+      <w:r>
+        <w:rPr>
+          <w:rFonts w:ascii="Arial" w:hAnsi="Arial" w:cs="Arial"/>
+          <w:color w:val="000000"/>
+          <w:sz w:val="22"/>
+          <w:szCs w:val="22"/>
+        </w:rPr>
+        <w:t>Browsersync, which is the function that automatically updates your browser, uses files from the “dist” folder, so when you add images in app/images, you need to make sure that they get built to the “dist” folder using the correct folder structure.</w:t>
+      </w:r>
+      <w:r>
+        <w:rPr>
+          <w:rFonts w:ascii="Arial" w:hAnsi="Arial" w:cs="Arial"/>
+          <w:color w:val="000000"/>
+          <w:sz w:val="22"/>
+          <w:szCs w:val="22"/>
+        </w:rPr>
+        <w:t xml:space="preserve"> Otherwise they won’t show up in your browser.</w:t>
+      </w:r>
+    </w:p>
+    <w:p>
+      <w:pPr>
+        <w:numPr>
+          <w:ilvl w:val="0"/>
+          <w:numId w:val="5"/>
+        </w:numPr>
+        <w:textAlignment w:val="baseline"/>
+        <w:rPr>
+          <w:rFonts w:ascii="Arial" w:hAnsi="Arial" w:cs="Arial"/>
+          <w:color w:val="000000"/>
+          <w:sz w:val="22"/>
+          <w:szCs w:val="22"/>
+        </w:rPr>
+      </w:pPr>
+      <w:r>
+        <w:rPr>
+          <w:rFonts w:ascii="Arial" w:hAnsi="Arial" w:cs="Arial"/>
+          <w:color w:val="000000"/>
+          <w:sz w:val="22"/>
+          <w:szCs w:val="22"/>
+        </w:rPr>
+        <w:t>You can tell gulp to automatically place the images in a folder with the correct folder structure by editing the images task in “gulpfile.js”</w:t>
+      </w:r>
+      <w:r>
+        <w:rPr>
+          <w:rFonts w:ascii="Arial" w:hAnsi="Arial" w:cs="Arial"/>
+          <w:color w:val="000000"/>
+          <w:sz w:val="22"/>
+          <w:szCs w:val="22"/>
+        </w:rPr>
+        <w:t xml:space="preserve">. </w:t>
+      </w:r>
+      <w:r>
+        <w:rPr>
+          <w:rFonts w:ascii="Arial" w:hAnsi="Arial" w:cs="Arial"/>
+          <w:color w:val="000000"/>
+          <w:sz w:val="22"/>
+          <w:szCs w:val="22"/>
+        </w:rPr>
+        <w:t>I have added a comment in the file about how to do this.</w:t>
+      </w:r>
+    </w:p>
+    <w:p>
+      <w:pPr>
+        <w:textAlignment w:val="baseline"/>
+        <w:rPr>
+          <w:rFonts w:ascii="Arial" w:hAnsi="Arial" w:cs="Arial"/>
+          <w:color w:val="000000"/>
+          <w:sz w:val="22"/>
+          <w:szCs w:val="22"/>
+        </w:rPr>
+      </w:pPr>
     </w:p>
     <w:p>
       <w:pPr>
@@ -1434,7 +1835,50 @@
           <w:sz w:val="22"/>
           <w:szCs w:val="22"/>
         </w:rPr>
-        <w:t>. This will create the /dist folder and inside it will be the compiled CSS and JS which you’ll use in Wordpress.</w:t>
+        <w:t>. This will create the /dist folder and inside it will be the compiled CSS</w:t>
+      </w:r>
+      <w:r>
+        <w:rPr>
+          <w:rFonts w:ascii="Arial" w:hAnsi="Arial" w:cs="Arial"/>
+          <w:color w:val="000000"/>
+          <w:sz w:val="22"/>
+          <w:szCs w:val="22"/>
+        </w:rPr>
+        <w:t>, images</w:t>
+      </w:r>
+      <w:r>
+        <w:rPr>
+          <w:rFonts w:ascii="Arial" w:hAnsi="Arial" w:cs="Arial"/>
+          <w:color w:val="000000"/>
+          <w:sz w:val="22"/>
+          <w:szCs w:val="22"/>
+        </w:rPr>
+        <w:t xml:space="preserve"> and JS which you’ll use in Wordpress.</w:t>
+      </w:r>
+    </w:p>
+    <w:p>
+      <w:pPr>
+        <w:numPr>
+          <w:ilvl w:val="0"/>
+          <w:numId w:val="6"/>
+        </w:numPr>
+        <w:textAlignment w:val="baseline"/>
+        <w:rPr>
+          <w:rFonts w:ascii="Arial" w:hAnsi="Arial" w:cs="Arial"/>
+          <w:color w:val="000000"/>
+          <w:sz w:val="22"/>
+          <w:szCs w:val="22"/>
+        </w:rPr>
+      </w:pPr>
+      <w:r>
+        <w:rPr>
+          <w:rFonts w:ascii="Arial" w:hAnsi="Arial" w:cs="Arial"/>
+          <w:color w:val="000000"/>
+          <w:sz w:val="22"/>
+          <w:szCs w:val="22"/>
+        </w:rPr>
+        <w:lastRenderedPageBreak/>
+        <w:t>When you upload files to Wordpress, you should use the ones that are compiled to the “dist” folder (e.g. dist/css/styles.min.css)</w:t>
       </w:r>
     </w:p>
     <w:p>
@@ -1444,50 +1888,6 @@
           <w:rFonts w:ascii="Times New Roman" w:eastAsia="Times New Roman" w:hAnsi="Times New Roman" w:cs="Times New Roman"/>
         </w:rPr>
       </w:pPr>
-    </w:p>
-    <w:p>
-      <w:pPr>
-        <w:rPr>
-          <w:rFonts w:ascii="Times New Roman" w:hAnsi="Times New Roman" w:cs="Times New Roman"/>
-        </w:rPr>
-      </w:pPr>
-      <w:r>
-        <w:rPr>
-          <w:rFonts w:ascii="Arial" w:hAnsi="Arial" w:cs="Arial"/>
-          <w:b/>
-          <w:bCs/>
-          <w:color w:val="000000"/>
-          <w:sz w:val="22"/>
-          <w:szCs w:val="22"/>
-        </w:rPr>
-        <w:t>A quirk:</w:t>
-      </w:r>
-    </w:p>
-    <w:p>
-      <w:pPr>
-        <w:rPr>
-          <w:rFonts w:ascii="Times New Roman" w:hAnsi="Times New Roman" w:cs="Times New Roman"/>
-        </w:rPr>
-      </w:pPr>
-      <w:r>
-        <w:rPr>
-          <w:rFonts w:ascii="Arial" w:hAnsi="Arial" w:cs="Arial"/>
-          <w:color w:val="000000"/>
-          <w:sz w:val="22"/>
-          <w:szCs w:val="22"/>
-        </w:rPr>
-        <w:t>If you are adding images and referencing them in the HTML and CSS, you will have to place them a folder which has the same structure as Wordpress in order for them to show up correctly on both your local machine and in Wordpress. Since we add our custom projects in the /Interactive folder, your folder structure would have to be something like this:</w:t>
-      </w:r>
-      <w:r>
-        <w:rPr>
-          <w:rFonts w:ascii="Arial" w:hAnsi="Arial" w:cs="Arial"/>
-          <w:color w:val="000000"/>
-          <w:sz w:val="22"/>
-          <w:szCs w:val="22"/>
-        </w:rPr>
-        <w:br/>
-        <w:t>/app/Interactive/2018/03/YourProject/app/images</w:t>
-      </w:r>
     </w:p>
     <w:p>
       <w:pPr>
@@ -1508,8 +1908,8 @@
 </file>
 
 <file path=word/numbering.xml><?xml version="1.0" encoding="utf-8"?>
-<w:numbering xmlns:wpc="http://schemas.microsoft.com/office/word/2010/wordprocessingCanvas" xmlns:mo="http://schemas.microsoft.com/office/mac/office/2008/main" xmlns:mc="http://schemas.openxmlformats.org/markup-compatibility/2006" xmlns:mv="urn:schemas-microsoft-com:mac:vml" xmlns:o="urn:schemas-microsoft-com:office:office" xmlns:r="http://schemas.openxmlformats.org/officeDocument/2006/relationships" xmlns:m="http://schemas.openxmlformats.org/officeDocument/2006/math" xmlns:v="urn:schemas-microsoft-com:vml" xmlns:wp14="http://schemas.microsoft.com/office/word/2010/wordprocessingDrawing" xmlns:wp="http://schemas.openxmlformats.org/drawingml/2006/wordprocessingDrawing" xmlns:w10="urn:schemas-microsoft-com:office:word" xmlns:w="http://schemas.openxmlformats.org/wordprocessingml/2006/main" xmlns:w14="http://schemas.microsoft.com/office/word/2010/wordml" xmlns:w15="http://schemas.microsoft.com/office/word/2012/wordml" xmlns:wpg="http://schemas.microsoft.com/office/word/2010/wordprocessingGroup" xmlns:wpi="http://schemas.microsoft.com/office/word/2010/wordprocessingInk" xmlns:wne="http://schemas.microsoft.com/office/word/2006/wordml" xmlns:wps="http://schemas.microsoft.com/office/word/2010/wordprocessingShape" mc:Ignorable="w14 w15 wp14">
-  <w:abstractNum w:abstractNumId="0">
+<w:numbering xmlns:wpc="http://schemas.microsoft.com/office/word/2010/wordprocessingCanvas" xmlns:cx="http://schemas.microsoft.com/office/drawing/2014/chartex" xmlns:cx1="http://schemas.microsoft.com/office/drawing/2015/9/8/chartex" xmlns:cx2="http://schemas.microsoft.com/office/drawing/2015/10/21/chartex" xmlns:cx3="http://schemas.microsoft.com/office/drawing/2016/5/9/chartex" xmlns:cx4="http://schemas.microsoft.com/office/drawing/2016/5/10/chartex" xmlns:cx5="http://schemas.microsoft.com/office/drawing/2016/5/11/chartex" xmlns:cx6="http://schemas.microsoft.com/office/drawing/2016/5/12/chartex" xmlns:cx7="http://schemas.microsoft.com/office/drawing/2016/5/13/chartex" xmlns:cx8="http://schemas.microsoft.com/office/drawing/2016/5/14/chartex" xmlns:mc="http://schemas.openxmlformats.org/markup-compatibility/2006" xmlns:aink="http://schemas.microsoft.com/office/drawing/2016/ink" xmlns:am3d="http://schemas.microsoft.com/office/drawing/2017/model3d" xmlns:o="urn:schemas-microsoft-com:office:office" xmlns:r="http://schemas.openxmlformats.org/officeDocument/2006/relationships" xmlns:m="http://schemas.openxmlformats.org/officeDocument/2006/math" xmlns:v="urn:schemas-microsoft-com:vml" xmlns:wp14="http://schemas.microsoft.com/office/word/2010/wordprocessingDrawing" xmlns:wp="http://schemas.openxmlformats.org/drawingml/2006/wordprocessingDrawing" xmlns:w10="urn:schemas-microsoft-com:office:word" xmlns:w="http://schemas.openxmlformats.org/wordprocessingml/2006/main" xmlns:w14="http://schemas.microsoft.com/office/word/2010/wordml" xmlns:w15="http://schemas.microsoft.com/office/word/2012/wordml" xmlns:w16cid="http://schemas.microsoft.com/office/word/2016/wordml/cid" xmlns:w16se="http://schemas.microsoft.com/office/word/2015/wordml/symex" xmlns:wpg="http://schemas.microsoft.com/office/word/2010/wordprocessingGroup" xmlns:wpi="http://schemas.microsoft.com/office/word/2010/wordprocessingInk" xmlns:wne="http://schemas.microsoft.com/office/word/2006/wordml" xmlns:wps="http://schemas.microsoft.com/office/word/2010/wordprocessingShape" mc:Ignorable="w14 w15 w16se w16cid wp14">
+  <w:abstractNum w:abstractNumId="0" w15:restartNumberingAfterBreak="0">
     <w:nsid w:val="144B2700"/>
     <w:multiLevelType w:val="multilevel"/>
     <w:tmpl w:val="D8EED7B4"/>
@@ -1658,7 +2058,7 @@
       </w:rPr>
     </w:lvl>
   </w:abstractNum>
-  <w:abstractNum w:abstractNumId="1">
+  <w:abstractNum w:abstractNumId="1" w15:restartNumberingAfterBreak="0">
     <w:nsid w:val="17C17E00"/>
     <w:multiLevelType w:val="multilevel"/>
     <w:tmpl w:val="1DF0DB0E"/>
@@ -1775,7 +2175,120 @@
       </w:pPr>
     </w:lvl>
   </w:abstractNum>
-  <w:abstractNum w:abstractNumId="2">
+  <w:abstractNum w:abstractNumId="2" w15:restartNumberingAfterBreak="0">
+    <w:nsid w:val="1AFB3C38"/>
+    <w:multiLevelType w:val="hybridMultilevel"/>
+    <w:tmpl w:val="DC02C128"/>
+    <w:lvl w:ilvl="0" w:tplc="04090001">
+      <w:start w:val="1"/>
+      <w:numFmt w:val="bullet"/>
+      <w:lvlText w:val=""/>
+      <w:lvlJc w:val="left"/>
+      <w:pPr>
+        <w:ind w:left="720" w:hanging="360"/>
+      </w:pPr>
+      <w:rPr>
+        <w:rFonts w:ascii="Symbol" w:hAnsi="Symbol" w:hint="default"/>
+      </w:rPr>
+    </w:lvl>
+    <w:lvl w:ilvl="1" w:tplc="04090003" w:tentative="1">
+      <w:start w:val="1"/>
+      <w:numFmt w:val="bullet"/>
+      <w:lvlText w:val="o"/>
+      <w:lvlJc w:val="left"/>
+      <w:pPr>
+        <w:ind w:left="1440" w:hanging="360"/>
+      </w:pPr>
+      <w:rPr>
+        <w:rFonts w:ascii="Courier New" w:hAnsi="Courier New" w:cs="Courier New" w:hint="default"/>
+      </w:rPr>
+    </w:lvl>
+    <w:lvl w:ilvl="2" w:tplc="04090005" w:tentative="1">
+      <w:start w:val="1"/>
+      <w:numFmt w:val="bullet"/>
+      <w:lvlText w:val=""/>
+      <w:lvlJc w:val="left"/>
+      <w:pPr>
+        <w:ind w:left="2160" w:hanging="360"/>
+      </w:pPr>
+      <w:rPr>
+        <w:rFonts w:ascii="Wingdings" w:hAnsi="Wingdings" w:hint="default"/>
+      </w:rPr>
+    </w:lvl>
+    <w:lvl w:ilvl="3" w:tplc="04090001" w:tentative="1">
+      <w:start w:val="1"/>
+      <w:numFmt w:val="bullet"/>
+      <w:lvlText w:val=""/>
+      <w:lvlJc w:val="left"/>
+      <w:pPr>
+        <w:ind w:left="2880" w:hanging="360"/>
+      </w:pPr>
+      <w:rPr>
+        <w:rFonts w:ascii="Symbol" w:hAnsi="Symbol" w:hint="default"/>
+      </w:rPr>
+    </w:lvl>
+    <w:lvl w:ilvl="4" w:tplc="04090003" w:tentative="1">
+      <w:start w:val="1"/>
+      <w:numFmt w:val="bullet"/>
+      <w:lvlText w:val="o"/>
+      <w:lvlJc w:val="left"/>
+      <w:pPr>
+        <w:ind w:left="3600" w:hanging="360"/>
+      </w:pPr>
+      <w:rPr>
+        <w:rFonts w:ascii="Courier New" w:hAnsi="Courier New" w:cs="Courier New" w:hint="default"/>
+      </w:rPr>
+    </w:lvl>
+    <w:lvl w:ilvl="5" w:tplc="04090005" w:tentative="1">
+      <w:start w:val="1"/>
+      <w:numFmt w:val="bullet"/>
+      <w:lvlText w:val=""/>
+      <w:lvlJc w:val="left"/>
+      <w:pPr>
+        <w:ind w:left="4320" w:hanging="360"/>
+      </w:pPr>
+      <w:rPr>
+        <w:rFonts w:ascii="Wingdings" w:hAnsi="Wingdings" w:hint="default"/>
+      </w:rPr>
+    </w:lvl>
+    <w:lvl w:ilvl="6" w:tplc="04090001" w:tentative="1">
+      <w:start w:val="1"/>
+      <w:numFmt w:val="bullet"/>
+      <w:lvlText w:val=""/>
+      <w:lvlJc w:val="left"/>
+      <w:pPr>
+        <w:ind w:left="5040" w:hanging="360"/>
+      </w:pPr>
+      <w:rPr>
+        <w:rFonts w:ascii="Symbol" w:hAnsi="Symbol" w:hint="default"/>
+      </w:rPr>
+    </w:lvl>
+    <w:lvl w:ilvl="7" w:tplc="04090003" w:tentative="1">
+      <w:start w:val="1"/>
+      <w:numFmt w:val="bullet"/>
+      <w:lvlText w:val="o"/>
+      <w:lvlJc w:val="left"/>
+      <w:pPr>
+        <w:ind w:left="5760" w:hanging="360"/>
+      </w:pPr>
+      <w:rPr>
+        <w:rFonts w:ascii="Courier New" w:hAnsi="Courier New" w:cs="Courier New" w:hint="default"/>
+      </w:rPr>
+    </w:lvl>
+    <w:lvl w:ilvl="8" w:tplc="04090005" w:tentative="1">
+      <w:start w:val="1"/>
+      <w:numFmt w:val="bullet"/>
+      <w:lvlText w:val=""/>
+      <w:lvlJc w:val="left"/>
+      <w:pPr>
+        <w:ind w:left="6480" w:hanging="360"/>
+      </w:pPr>
+      <w:rPr>
+        <w:rFonts w:ascii="Wingdings" w:hAnsi="Wingdings" w:hint="default"/>
+      </w:rPr>
+    </w:lvl>
+  </w:abstractNum>
+  <w:abstractNum w:abstractNumId="3" w15:restartNumberingAfterBreak="0">
     <w:nsid w:val="1D8C44D7"/>
     <w:multiLevelType w:val="multilevel"/>
     <w:tmpl w:val="5AB0933C"/>
@@ -1888,7 +2401,7 @@
       </w:pPr>
     </w:lvl>
   </w:abstractNum>
-  <w:abstractNum w:abstractNumId="3">
+  <w:abstractNum w:abstractNumId="4" w15:restartNumberingAfterBreak="0">
     <w:nsid w:val="1EEE4A80"/>
     <w:multiLevelType w:val="multilevel"/>
     <w:tmpl w:val="B6661B9A"/>
@@ -2037,7 +2550,7 @@
       </w:rPr>
     </w:lvl>
   </w:abstractNum>
-  <w:abstractNum w:abstractNumId="4">
+  <w:abstractNum w:abstractNumId="5" w15:restartNumberingAfterBreak="0">
     <w:nsid w:val="494B7F91"/>
     <w:multiLevelType w:val="multilevel"/>
     <w:tmpl w:val="7E562EE0"/>
@@ -2186,7 +2699,7 @@
       </w:rPr>
     </w:lvl>
   </w:abstractNum>
-  <w:abstractNum w:abstractNumId="5">
+  <w:abstractNum w:abstractNumId="6" w15:restartNumberingAfterBreak="0">
     <w:nsid w:val="68EA176F"/>
     <w:multiLevelType w:val="multilevel"/>
     <w:tmpl w:val="51361C12"/>
@@ -2339,25 +2852,28 @@
     <w:abstractNumId w:val="1"/>
   </w:num>
   <w:num w:numId="2">
-    <w:abstractNumId w:val="2"/>
+    <w:abstractNumId w:val="3"/>
   </w:num>
   <w:num w:numId="3">
-    <w:abstractNumId w:val="5"/>
+    <w:abstractNumId w:val="6"/>
   </w:num>
   <w:num w:numId="4">
-    <w:abstractNumId w:val="3"/>
+    <w:abstractNumId w:val="4"/>
   </w:num>
   <w:num w:numId="5">
     <w:abstractNumId w:val="0"/>
   </w:num>
   <w:num w:numId="6">
-    <w:abstractNumId w:val="4"/>
+    <w:abstractNumId w:val="5"/>
+  </w:num>
+  <w:num w:numId="7">
+    <w:abstractNumId w:val="2"/>
   </w:num>
 </w:numbering>
 </file>
 
 <file path=word/styles.xml><?xml version="1.0" encoding="utf-8"?>
-<w:styles xmlns:mc="http://schemas.openxmlformats.org/markup-compatibility/2006" xmlns:r="http://schemas.openxmlformats.org/officeDocument/2006/relationships" xmlns:w="http://schemas.openxmlformats.org/wordprocessingml/2006/main" xmlns:w14="http://schemas.microsoft.com/office/word/2010/wordml" xmlns:w15="http://schemas.microsoft.com/office/word/2012/wordml" mc:Ignorable="w14 w15">
+<w:styles xmlns:mc="http://schemas.openxmlformats.org/markup-compatibility/2006" xmlns:r="http://schemas.openxmlformats.org/officeDocument/2006/relationships" xmlns:w="http://schemas.openxmlformats.org/wordprocessingml/2006/main" xmlns:w14="http://schemas.microsoft.com/office/word/2010/wordml" xmlns:w15="http://schemas.microsoft.com/office/word/2012/wordml" xmlns:w16cid="http://schemas.microsoft.com/office/word/2016/wordml/cid" xmlns:w16se="http://schemas.microsoft.com/office/word/2015/wordml/symex" mc:Ignorable="w14 w15 w16se w16cid">
   <w:docDefaults>
     <w:rPrDefault>
       <w:rPr>
@@ -2369,7 +2885,7 @@
     </w:rPrDefault>
     <w:pPrDefault/>
   </w:docDefaults>
-  <w:latentStyles w:defLockedState="0" w:defUIPriority="99" w:defSemiHidden="0" w:defUnhideWhenUsed="0" w:defQFormat="0" w:count="382">
+  <w:latentStyles w:defLockedState="0" w:defUIPriority="99" w:defSemiHidden="0" w:defUnhideWhenUsed="0" w:defQFormat="0" w:count="375">
     <w:lsdException w:name="Normal" w:uiPriority="0" w:qFormat="1"/>
     <w:lsdException w:name="heading 1" w:uiPriority="9" w:qFormat="1"/>
     <w:lsdException w:name="heading 2" w:semiHidden="1" w:uiPriority="9" w:unhideWhenUsed="1" w:qFormat="1"/>
@@ -2526,15 +3042,6 @@
     <w:lsdException w:name="Balloon Text" w:semiHidden="1" w:unhideWhenUsed="1"/>
     <w:lsdException w:name="Table Grid" w:uiPriority="39"/>
     <w:lsdException w:name="Table Theme" w:semiHidden="1" w:unhideWhenUsed="1"/>
-    <w:lsdException w:name="Note Level 1" w:semiHidden="1" w:unhideWhenUsed="1"/>
-    <w:lsdException w:name="Note Level 2" w:semiHidden="1" w:unhideWhenUsed="1"/>
-    <w:lsdException w:name="Note Level 3" w:semiHidden="1" w:unhideWhenUsed="1"/>
-    <w:lsdException w:name="Note Level 4" w:semiHidden="1" w:unhideWhenUsed="1"/>
-    <w:lsdException w:name="Note Level 5" w:semiHidden="1" w:unhideWhenUsed="1"/>
-    <w:lsdException w:name="Note Level 6" w:semiHidden="1" w:unhideWhenUsed="1"/>
-    <w:lsdException w:name="Note Level 7" w:semiHidden="1" w:unhideWhenUsed="1"/>
-    <w:lsdException w:name="Note Level 8" w:semiHidden="1" w:unhideWhenUsed="1"/>
-    <w:lsdException w:name="Note Level 9" w:semiHidden="1" w:unhideWhenUsed="1"/>
     <w:lsdException w:name="Placeholder Text" w:semiHidden="1"/>
     <w:lsdException w:name="No Spacing" w:uiPriority="1" w:qFormat="1"/>
     <w:lsdException w:name="Light Shading" w:uiPriority="60"/>
@@ -2814,6 +3321,17 @@
     <w:basedOn w:val="DefaultParagraphFont"/>
     <w:rsid w:val="00911F11"/>
   </w:style>
+  <w:style w:type="paragraph" w:styleId="ListParagraph">
+    <w:name w:val="List Paragraph"/>
+    <w:basedOn w:val="Normal"/>
+    <w:uiPriority w:val="34"/>
+    <w:qFormat/>
+    <w:rsid w:val="00880E8E"/>
+    <w:pPr>
+      <w:ind w:left="720"/>
+      <w:contextualSpacing/>
+    </w:pPr>
+  </w:style>
 </w:styles>
 </file>
 

</xml_diff>